<commit_message>
visu till 6.4.3 Marching Tetrahedra
</commit_message>
<xml_diff>
--- a/MedVer/MedVer_Topics.docx
+++ b/MedVer/MedVer_Topics.docx
@@ -2,13 +2,487 @@
 <file path=word/document.xml><?xml version="1.0" encoding="utf-8"?>
 <w:document xmlns:wpc="http://schemas.microsoft.com/office/word/2010/wordprocessingCanvas" xmlns:cx="http://schemas.microsoft.com/office/drawing/2014/chartex" xmlns:cx1="http://schemas.microsoft.com/office/drawing/2015/9/8/chartex" xmlns:cx2="http://schemas.microsoft.com/office/drawing/2015/10/21/chartex" xmlns:cx3="http://schemas.microsoft.com/office/drawing/2016/5/9/chartex" xmlns:cx4="http://schemas.microsoft.com/office/drawing/2016/5/10/chartex" xmlns:cx5="http://schemas.microsoft.com/office/drawing/2016/5/11/chartex" xmlns:cx6="http://schemas.microsoft.com/office/drawing/2016/5/12/chartex" xmlns:cx7="http://schemas.microsoft.com/office/drawing/2016/5/13/chartex" xmlns:cx8="http://schemas.microsoft.com/office/drawing/2016/5/14/chartex" xmlns:mc="http://schemas.openxmlformats.org/markup-compatibility/2006" xmlns:aink="http://schemas.microsoft.com/office/drawing/2016/ink" xmlns:am3d="http://schemas.microsoft.com/office/drawing/2017/model3d" xmlns:o="urn:schemas-microsoft-com:office:office" xmlns:oel="http://schemas.microsoft.com/office/2019/extlst" xmlns:r="http://schemas.openxmlformats.org/officeDocument/2006/relationships" xmlns:m="http://schemas.openxmlformats.org/officeDocument/2006/math" xmlns:v="urn:schemas-microsoft-com:vml" xmlns:wp14="http://schemas.microsoft.com/office/word/2010/wordprocessingDrawing" xmlns:wp="http://schemas.openxmlformats.org/drawingml/2006/wordprocessingDrawing" xmlns:w10="urn:schemas-microsoft-com:office:word" xmlns:w="http://schemas.openxmlformats.org/wordprocessingml/2006/main" xmlns:w14="http://schemas.microsoft.com/office/word/2010/wordml" xmlns:w15="http://schemas.microsoft.com/office/word/2012/wordml" xmlns:w16cex="http://schemas.microsoft.com/office/word/2018/wordml/cex" xmlns:w16cid="http://schemas.microsoft.com/office/word/2016/wordml/cid" xmlns:w16="http://schemas.microsoft.com/office/word/2018/wordml" xmlns:w16sdtdh="http://schemas.microsoft.com/office/word/2020/wordml/sdtdatahash" xmlns:w16se="http://schemas.microsoft.com/office/word/2015/wordml/symex" xmlns:wpg="http://schemas.microsoft.com/office/word/2010/wordprocessingGroup" xmlns:wpi="http://schemas.microsoft.com/office/word/2010/wordprocessingInk" xmlns:wne="http://schemas.microsoft.com/office/word/2006/wordml" xmlns:wps="http://schemas.microsoft.com/office/word/2010/wordprocessingShape" mc:Ignorable="w14 w15 w16se w16cid w16 w16cex w16sdtdh wp14">
   <w:body>
+    <w:sdt>
+      <w:sdtPr>
+        <w:id w:val="1441957663"/>
+        <w:docPartObj>
+          <w:docPartGallery w:val="Table of Contents"/>
+          <w:docPartUnique/>
+        </w:docPartObj>
+      </w:sdtPr>
+      <w:sdtEndPr>
+        <w:rPr>
+          <w:rFonts w:asciiTheme="minorHAnsi" w:eastAsiaTheme="minorHAnsi" w:hAnsiTheme="minorHAnsi" w:cstheme="minorBidi"/>
+          <w:b/>
+          <w:bCs/>
+          <w:noProof/>
+          <w:color w:val="auto"/>
+          <w:kern w:val="2"/>
+          <w:sz w:val="22"/>
+          <w:szCs w:val="22"/>
+          <w:lang w:val="de-DE"/>
+          <w14:ligatures w14:val="standardContextual"/>
+        </w:rPr>
+      </w:sdtEndPr>
+      <w:sdtContent>
+        <w:p>
+          <w:pPr>
+            <w:pStyle w:val="TOCHeading"/>
+          </w:pPr>
+          <w:r>
+            <w:t>Contents</w:t>
+          </w:r>
+        </w:p>
+        <w:p>
+          <w:pPr>
+            <w:pStyle w:val="TOC1"/>
+            <w:tabs>
+              <w:tab w:val="right" w:leader="dot" w:pos="9062"/>
+            </w:tabs>
+            <w:rPr>
+              <w:rFonts w:eastAsiaTheme="minorEastAsia"/>
+              <w:noProof/>
+              <w:lang w:eastAsia="de-DE"/>
+            </w:rPr>
+          </w:pPr>
+          <w:r>
+            <w:fldChar w:fldCharType="begin"/>
+          </w:r>
+          <w:r>
+            <w:instrText xml:space="preserve"> TOC \o "1-3" \h \z \u </w:instrText>
+          </w:r>
+          <w:r>
+            <w:fldChar w:fldCharType="separate"/>
+          </w:r>
+          <w:hyperlink w:anchor="_Toc140326050" w:history="1">
+            <w:r>
+              <w:rPr>
+                <w:rStyle w:val="Hyperlink"/>
+                <w:noProof/>
+              </w:rPr>
+              <w:t>2. Vorverarbeitung</w:t>
+            </w:r>
+            <w:r>
+              <w:rPr>
+                <w:noProof/>
+                <w:webHidden/>
+              </w:rPr>
+              <w:tab/>
+            </w:r>
+            <w:r>
+              <w:rPr>
+                <w:noProof/>
+                <w:webHidden/>
+              </w:rPr>
+              <w:fldChar w:fldCharType="begin"/>
+            </w:r>
+            <w:r>
+              <w:rPr>
+                <w:noProof/>
+                <w:webHidden/>
+              </w:rPr>
+              <w:instrText xml:space="preserve"> PAGEREF _Toc140326050 \h </w:instrText>
+            </w:r>
+            <w:r>
+              <w:rPr>
+                <w:noProof/>
+                <w:webHidden/>
+              </w:rPr>
+            </w:r>
+            <w:r>
+              <w:rPr>
+                <w:noProof/>
+                <w:webHidden/>
+              </w:rPr>
+              <w:fldChar w:fldCharType="separate"/>
+            </w:r>
+            <w:r>
+              <w:rPr>
+                <w:noProof/>
+                <w:webHidden/>
+              </w:rPr>
+              <w:t>1</w:t>
+            </w:r>
+            <w:r>
+              <w:rPr>
+                <w:noProof/>
+                <w:webHidden/>
+              </w:rPr>
+              <w:fldChar w:fldCharType="end"/>
+            </w:r>
+          </w:hyperlink>
+        </w:p>
+        <w:p>
+          <w:pPr>
+            <w:pStyle w:val="TOC1"/>
+            <w:tabs>
+              <w:tab w:val="right" w:leader="dot" w:pos="9062"/>
+            </w:tabs>
+            <w:rPr>
+              <w:rFonts w:eastAsiaTheme="minorEastAsia"/>
+              <w:noProof/>
+              <w:lang w:eastAsia="de-DE"/>
+            </w:rPr>
+          </w:pPr>
+          <w:hyperlink w:anchor="_Toc140326051" w:history="1">
+            <w:r>
+              <w:rPr>
+                <w:rStyle w:val="Hyperlink"/>
+                <w:noProof/>
+              </w:rPr>
+              <w:t>3. Merkmale</w:t>
+            </w:r>
+            <w:r>
+              <w:rPr>
+                <w:noProof/>
+                <w:webHidden/>
+              </w:rPr>
+              <w:tab/>
+            </w:r>
+            <w:r>
+              <w:rPr>
+                <w:noProof/>
+                <w:webHidden/>
+              </w:rPr>
+              <w:fldChar w:fldCharType="begin"/>
+            </w:r>
+            <w:r>
+              <w:rPr>
+                <w:noProof/>
+                <w:webHidden/>
+              </w:rPr>
+              <w:instrText xml:space="preserve"> PAGEREF _Toc140326051 \h </w:instrText>
+            </w:r>
+            <w:r>
+              <w:rPr>
+                <w:noProof/>
+                <w:webHidden/>
+              </w:rPr>
+            </w:r>
+            <w:r>
+              <w:rPr>
+                <w:noProof/>
+                <w:webHidden/>
+              </w:rPr>
+              <w:fldChar w:fldCharType="separate"/>
+            </w:r>
+            <w:r>
+              <w:rPr>
+                <w:noProof/>
+                <w:webHidden/>
+              </w:rPr>
+              <w:t>3</w:t>
+            </w:r>
+            <w:r>
+              <w:rPr>
+                <w:noProof/>
+                <w:webHidden/>
+              </w:rPr>
+              <w:fldChar w:fldCharType="end"/>
+            </w:r>
+          </w:hyperlink>
+        </w:p>
+        <w:p>
+          <w:pPr>
+            <w:pStyle w:val="TOC1"/>
+            <w:tabs>
+              <w:tab w:val="right" w:leader="dot" w:pos="9062"/>
+            </w:tabs>
+            <w:rPr>
+              <w:rFonts w:eastAsiaTheme="minorEastAsia"/>
+              <w:noProof/>
+              <w:lang w:eastAsia="de-DE"/>
+            </w:rPr>
+          </w:pPr>
+          <w:hyperlink w:anchor="_Toc140326052" w:history="1">
+            <w:r>
+              <w:rPr>
+                <w:rStyle w:val="Hyperlink"/>
+                <w:noProof/>
+              </w:rPr>
+              <w:t>4. Numerische Klassifikation</w:t>
+            </w:r>
+            <w:r>
+              <w:rPr>
+                <w:noProof/>
+                <w:webHidden/>
+              </w:rPr>
+              <w:tab/>
+            </w:r>
+            <w:r>
+              <w:rPr>
+                <w:noProof/>
+                <w:webHidden/>
+              </w:rPr>
+              <w:fldChar w:fldCharType="begin"/>
+            </w:r>
+            <w:r>
+              <w:rPr>
+                <w:noProof/>
+                <w:webHidden/>
+              </w:rPr>
+              <w:instrText xml:space="preserve"> PAGEREF _Toc140326052 \h </w:instrText>
+            </w:r>
+            <w:r>
+              <w:rPr>
+                <w:noProof/>
+                <w:webHidden/>
+              </w:rPr>
+            </w:r>
+            <w:r>
+              <w:rPr>
+                <w:noProof/>
+                <w:webHidden/>
+              </w:rPr>
+              <w:fldChar w:fldCharType="separate"/>
+            </w:r>
+            <w:r>
+              <w:rPr>
+                <w:noProof/>
+                <w:webHidden/>
+              </w:rPr>
+              <w:t>5</w:t>
+            </w:r>
+            <w:r>
+              <w:rPr>
+                <w:noProof/>
+                <w:webHidden/>
+              </w:rPr>
+              <w:fldChar w:fldCharType="end"/>
+            </w:r>
+          </w:hyperlink>
+        </w:p>
+        <w:p>
+          <w:pPr>
+            <w:pStyle w:val="TOC1"/>
+            <w:tabs>
+              <w:tab w:val="right" w:leader="dot" w:pos="9062"/>
+            </w:tabs>
+            <w:rPr>
+              <w:rFonts w:eastAsiaTheme="minorEastAsia"/>
+              <w:noProof/>
+              <w:lang w:eastAsia="de-DE"/>
+            </w:rPr>
+          </w:pPr>
+          <w:hyperlink w:anchor="_Toc140326053" w:history="1">
+            <w:r>
+              <w:rPr>
+                <w:rStyle w:val="Hyperlink"/>
+                <w:noProof/>
+              </w:rPr>
+              <w:t>5. Spracherkennung</w:t>
+            </w:r>
+            <w:r>
+              <w:rPr>
+                <w:noProof/>
+                <w:webHidden/>
+              </w:rPr>
+              <w:tab/>
+            </w:r>
+            <w:r>
+              <w:rPr>
+                <w:noProof/>
+                <w:webHidden/>
+              </w:rPr>
+              <w:fldChar w:fldCharType="begin"/>
+            </w:r>
+            <w:r>
+              <w:rPr>
+                <w:noProof/>
+                <w:webHidden/>
+              </w:rPr>
+              <w:instrText xml:space="preserve"> PAGEREF _Toc140326053 \h </w:instrText>
+            </w:r>
+            <w:r>
+              <w:rPr>
+                <w:noProof/>
+                <w:webHidden/>
+              </w:rPr>
+            </w:r>
+            <w:r>
+              <w:rPr>
+                <w:noProof/>
+                <w:webHidden/>
+              </w:rPr>
+              <w:fldChar w:fldCharType="separate"/>
+            </w:r>
+            <w:r>
+              <w:rPr>
+                <w:noProof/>
+                <w:webHidden/>
+              </w:rPr>
+              <w:t>7</w:t>
+            </w:r>
+            <w:r>
+              <w:rPr>
+                <w:noProof/>
+                <w:webHidden/>
+              </w:rPr>
+              <w:fldChar w:fldCharType="end"/>
+            </w:r>
+          </w:hyperlink>
+        </w:p>
+        <w:p>
+          <w:pPr>
+            <w:pStyle w:val="TOC1"/>
+            <w:tabs>
+              <w:tab w:val="right" w:leader="dot" w:pos="9062"/>
+            </w:tabs>
+            <w:rPr>
+              <w:rFonts w:eastAsiaTheme="minorEastAsia"/>
+              <w:noProof/>
+              <w:lang w:eastAsia="de-DE"/>
+            </w:rPr>
+          </w:pPr>
+          <w:hyperlink w:anchor="_Toc140326054" w:history="1">
+            <w:r>
+              <w:rPr>
+                <w:rStyle w:val="Hyperlink"/>
+                <w:noProof/>
+              </w:rPr>
+              <w:t>6. Objekterkennung</w:t>
+            </w:r>
+            <w:r>
+              <w:rPr>
+                <w:noProof/>
+                <w:webHidden/>
+              </w:rPr>
+              <w:tab/>
+            </w:r>
+            <w:r>
+              <w:rPr>
+                <w:noProof/>
+                <w:webHidden/>
+              </w:rPr>
+              <w:fldChar w:fldCharType="begin"/>
+            </w:r>
+            <w:r>
+              <w:rPr>
+                <w:noProof/>
+                <w:webHidden/>
+              </w:rPr>
+              <w:instrText xml:space="preserve"> PAGEREF _Toc140326054 \h </w:instrText>
+            </w:r>
+            <w:r>
+              <w:rPr>
+                <w:noProof/>
+                <w:webHidden/>
+              </w:rPr>
+            </w:r>
+            <w:r>
+              <w:rPr>
+                <w:noProof/>
+                <w:webHidden/>
+              </w:rPr>
+              <w:fldChar w:fldCharType="separate"/>
+            </w:r>
+            <w:r>
+              <w:rPr>
+                <w:noProof/>
+                <w:webHidden/>
+              </w:rPr>
+              <w:t>9</w:t>
+            </w:r>
+            <w:r>
+              <w:rPr>
+                <w:noProof/>
+                <w:webHidden/>
+              </w:rPr>
+              <w:fldChar w:fldCharType="end"/>
+            </w:r>
+          </w:hyperlink>
+        </w:p>
+        <w:p>
+          <w:pPr>
+            <w:pStyle w:val="TOC1"/>
+            <w:tabs>
+              <w:tab w:val="right" w:leader="dot" w:pos="9062"/>
+            </w:tabs>
+            <w:rPr>
+              <w:rFonts w:eastAsiaTheme="minorEastAsia"/>
+              <w:noProof/>
+              <w:lang w:eastAsia="de-DE"/>
+            </w:rPr>
+          </w:pPr>
+          <w:hyperlink w:anchor="_Toc140326055" w:history="1">
+            <w:r>
+              <w:rPr>
+                <w:rStyle w:val="Hyperlink"/>
+                <w:noProof/>
+              </w:rPr>
+              <w:t>7. Experimentelle Evaluation</w:t>
+            </w:r>
+            <w:r>
+              <w:rPr>
+                <w:noProof/>
+                <w:webHidden/>
+              </w:rPr>
+              <w:tab/>
+            </w:r>
+            <w:r>
+              <w:rPr>
+                <w:noProof/>
+                <w:webHidden/>
+              </w:rPr>
+              <w:fldChar w:fldCharType="begin"/>
+            </w:r>
+            <w:r>
+              <w:rPr>
+                <w:noProof/>
+                <w:webHidden/>
+              </w:rPr>
+              <w:instrText xml:space="preserve"> PAGEREF _Toc140326055 \h </w:instrText>
+            </w:r>
+            <w:r>
+              <w:rPr>
+                <w:noProof/>
+                <w:webHidden/>
+              </w:rPr>
+            </w:r>
+            <w:r>
+              <w:rPr>
+                <w:noProof/>
+                <w:webHidden/>
+              </w:rPr>
+              <w:fldChar w:fldCharType="separate"/>
+            </w:r>
+            <w:r>
+              <w:rPr>
+                <w:noProof/>
+                <w:webHidden/>
+              </w:rPr>
+              <w:t>10</w:t>
+            </w:r>
+            <w:r>
+              <w:rPr>
+                <w:noProof/>
+                <w:webHidden/>
+              </w:rPr>
+              <w:fldChar w:fldCharType="end"/>
+            </w:r>
+          </w:hyperlink>
+        </w:p>
+        <w:p>
+          <w:r>
+            <w:rPr>
+              <w:b/>
+              <w:bCs/>
+              <w:noProof/>
+            </w:rPr>
+            <w:fldChar w:fldCharType="end"/>
+          </w:r>
+        </w:p>
+      </w:sdtContent>
+    </w:sdt>
     <w:p>
       <w:pPr>
         <w:pStyle w:val="Heading1"/>
       </w:pPr>
+      <w:bookmarkStart w:id="0" w:name="_Toc140326050"/>
       <w:r>
         <w:t>2. Vorverarbeitung</w:t>
       </w:r>
+      <w:bookmarkEnd w:id="0"/>
     </w:p>
     <w:p>
       <w:pPr>
@@ -31,18 +505,35 @@
         </w:numPr>
       </w:pPr>
       <w:r>
-        <w:t>Digitalisierung</w:t>
-      </w:r>
+        <w:t xml:space="preserve">Digitalisierung = </w:t>
+      </w:r>
+      <w:proofErr w:type="spellStart"/>
+      <w:r>
+        <w:t>Diskretisierung</w:t>
+      </w:r>
+      <w:proofErr w:type="spellEnd"/>
+      <w:r>
+        <w:t xml:space="preserve"> + Quantisierung</w:t>
+      </w:r>
+    </w:p>
+    <w:p>
+      <w:pPr>
+        <w:pStyle w:val="ListParagraph"/>
+        <w:numPr>
+          <w:ilvl w:val="2"/>
+          <w:numId w:val="4"/>
+        </w:numPr>
+      </w:pPr>
+      <w:proofErr w:type="spellStart"/>
+      <w:r>
+        <w:t>Diskretisierung</w:t>
+      </w:r>
+      <w:proofErr w:type="spellEnd"/>
       <w:r>
         <w:t xml:space="preserve"> = </w:t>
       </w:r>
-      <w:proofErr w:type="spellStart"/>
-      <w:r>
-        <w:t>Diskretisierung</w:t>
-      </w:r>
-      <w:proofErr w:type="spellEnd"/>
-      <w:r>
-        <w:t xml:space="preserve"> + Quantisierung</w:t>
+      <w:r>
+        <w:t>messen an diskreten Punkten</w:t>
       </w:r>
     </w:p>
     <w:p>
@@ -53,31 +544,8 @@
           <w:numId w:val="4"/>
         </w:numPr>
       </w:pPr>
-      <w:proofErr w:type="spellStart"/>
-      <w:r>
-        <w:t>Diskretisierung</w:t>
-      </w:r>
-      <w:proofErr w:type="spellEnd"/>
-      <w:r>
-        <w:t xml:space="preserve"> = </w:t>
-      </w:r>
-      <w:r>
-        <w:t>messen an diskreten Punkten</w:t>
-      </w:r>
-    </w:p>
-    <w:p>
-      <w:pPr>
-        <w:pStyle w:val="ListParagraph"/>
-        <w:numPr>
-          <w:ilvl w:val="2"/>
-          <w:numId w:val="4"/>
-        </w:numPr>
-      </w:pPr>
-      <w:r>
-        <w:t>Quantisierung</w:t>
-      </w:r>
-      <w:r>
-        <w:t xml:space="preserve"> = </w:t>
+      <w:r>
+        <w:t xml:space="preserve">Quantisierung = </w:t>
       </w:r>
       <w:r>
         <w:t>Umsetzung eines analogen Signals in ein digitales</w:t>
@@ -104,10 +572,7 @@
         </w:numPr>
       </w:pPr>
       <w:r>
-        <w:t xml:space="preserve">Abtasttheorem: </w:t>
-      </w:r>
-      <w:r>
-        <w:t>Abtastfrequenz muss mindestens doppelt so groß sein wie der höchste im Signal enthaltene Frequenzanteil</w:t>
+        <w:t>Abtasttheorem: Abtastfrequenz muss mindestens doppelt so groß sein wie der höchste im Signal enthaltene Frequenzanteil</w:t>
       </w:r>
     </w:p>
     <w:p>
@@ -119,13 +584,7 @@
         </w:numPr>
       </w:pPr>
       <w:r>
-        <w:t>Pulse Code Modulation (PCM)</w:t>
-      </w:r>
-      <w:r>
-        <w:t xml:space="preserve">: </w:t>
-      </w:r>
-      <w:r>
-        <w:t>Abtastung mit konstanter Abtastrate, Quantisierung der Abtastwerte und anschließende Codierung (i.d.R. im Binärcode)</w:t>
+        <w:t>Pulse Code Modulation (PCM): Abtastung mit konstanter Abtastrate, Quantisierung der Abtastwerte und anschließende Codierung (i.d.R. im Binärcode)</w:t>
       </w:r>
     </w:p>
     <w:p>
@@ -149,10 +608,7 @@
         </w:numPr>
       </w:pPr>
       <w:r>
-        <w:t>Wesentlich bei periodischen Signalen: Amplitude und Periodenfrequenz f (bzw. Periodendauer 1/f bzw. Wellenlänge λ)</w:t>
-      </w:r>
-      <w:r>
-        <w:t xml:space="preserve"> -&gt; f = c/</w:t>
+        <w:t>Wesentlich bei periodischen Signalen: Amplitude und Periodenfrequenz f (bzw. Periodendauer 1/f bzw. Wellenlänge λ) -&gt; f = c/</w:t>
       </w:r>
       <w:r>
         <w:t xml:space="preserve"> </w:t>
@@ -286,13 +742,7 @@
         </w:numPr>
       </w:pPr>
       <w:r>
-        <w:t>Bit pro Pixel wird Farbtiefe</w:t>
-      </w:r>
-      <w:r>
-        <w:t xml:space="preserve"> &amp; </w:t>
-      </w:r>
-      <w:r>
-        <w:t>Alphakanal (Transparenz)</w:t>
+        <w:t>Bit pro Pixel wird Farbtiefe &amp; Alphakanal (Transparenz)</w:t>
       </w:r>
     </w:p>
     <w:p>
@@ -374,10 +824,7 @@
         </w:numPr>
       </w:pPr>
       <w:r>
-        <w:t>Es werden für jeden Cluster die Clusterzentren durch Schwerpunktbildung neu berechnet</w:t>
-      </w:r>
-      <w:r>
-        <w:t xml:space="preserve"> (</w:t>
+        <w:t>Es werden für jeden Cluster die Clusterzentren durch Schwerpunktbildung neu berechnet (</w:t>
       </w:r>
       <w:proofErr w:type="spellStart"/>
       <w:r>
@@ -397,6 +844,7 @@
         </w:numPr>
       </w:pPr>
       <w:r>
+        <w:lastRenderedPageBreak/>
         <w:t>Wiederholung: Falls sich nun die Zuordnung der Objekte ändert, weiter mit Schritt 2, sonst Abbruch</w:t>
       </w:r>
     </w:p>
@@ -485,13 +933,7 @@
         </w:numPr>
       </w:pPr>
       <w:r>
-        <w:t>Punkt-Operationen</w:t>
-      </w:r>
-      <w:r>
-        <w:t xml:space="preserve">: </w:t>
-      </w:r>
-      <w:r>
-        <w:t>Die Werte von einzelnen Pixeln werden verändert, ohne dabei die Nachbarpixel zu betrachten</w:t>
+        <w:t>Punkt-Operationen: Die Werte von einzelnen Pixeln werden verändert, ohne dabei die Nachbarpixel zu betrachten</w:t>
       </w:r>
     </w:p>
     <w:p>
@@ -508,10 +950,7 @@
       </w:r>
       <w:proofErr w:type="spellEnd"/>
       <w:r>
-        <w:t xml:space="preserve">: </w:t>
-      </w:r>
-      <w:r>
-        <w:t>Schwellwertoperationen, z.B. zur Transformation eines Grauwertbildes in ein Schwarzweißbild (</w:t>
+        <w:t>: Schwellwertoperationen, z.B. zur Transformation eines Grauwertbildes in ein Schwarzweißbild (</w:t>
       </w:r>
       <w:proofErr w:type="spellStart"/>
       <w:r>
@@ -531,7 +970,6 @@
         </w:numPr>
       </w:pPr>
       <w:r>
-        <w:lastRenderedPageBreak/>
         <w:t>Histogramm liefert zu jedem Grauwert (bzw. zu jeder Quantisierungsstufe der einzelnen Farbkanäle) dessen relative Häufigkeit</w:t>
       </w:r>
     </w:p>
@@ -556,6 +994,9 @@
         </w:numPr>
       </w:pPr>
       <w:r>
+        <w:rPr>
+          <w:noProof/>
+        </w:rPr>
         <w:drawing>
           <wp:anchor distT="0" distB="0" distL="114300" distR="114300" simplePos="0" relativeHeight="251659264" behindDoc="0" locked="0" layoutInCell="1" allowOverlap="1" wp14:anchorId="0BFCD75D" wp14:editId="2FD07FD5">
             <wp:simplePos x="0" y="0"/>
@@ -588,7 +1029,7 @@
                     <pic:cNvPicPr/>
                   </pic:nvPicPr>
                   <pic:blipFill>
-                    <a:blip r:embed="rId5" cstate="print">
+                    <a:blip r:embed="rId6" cstate="print">
                       <a:extLst>
                         <a:ext uri="{28A0092B-C50C-407E-A947-70E740481C1C}">
                           <a14:useLocalDpi xmlns:a14="http://schemas.microsoft.com/office/drawing/2010/main" val="0"/>
@@ -680,7 +1121,7 @@
                     <pic:cNvPicPr/>
                   </pic:nvPicPr>
                   <pic:blipFill>
-                    <a:blip r:embed="rId6" cstate="print">
+                    <a:blip r:embed="rId7" cstate="print">
                       <a:extLst>
                         <a:ext uri="{28A0092B-C50C-407E-A947-70E740481C1C}">
                           <a14:useLocalDpi xmlns:a14="http://schemas.microsoft.com/office/drawing/2010/main" val="0"/>
@@ -760,7 +1201,7 @@
                     <pic:cNvPicPr/>
                   </pic:nvPicPr>
                   <pic:blipFill>
-                    <a:blip r:embed="rId7" cstate="print">
+                    <a:blip r:embed="rId8" cstate="print">
                       <a:extLst>
                         <a:ext uri="{28A0092B-C50C-407E-A947-70E740481C1C}">
                           <a14:useLocalDpi xmlns:a14="http://schemas.microsoft.com/office/drawing/2010/main" val="0"/>
@@ -793,13 +1234,7 @@
         </w:drawing>
       </w:r>
       <w:r>
-        <w:t xml:space="preserve">Filter als </w:t>
-      </w:r>
-      <w:r>
-        <w:t>Faltungsoperation</w:t>
-      </w:r>
-      <w:r>
-        <w:t xml:space="preserve"> -&gt; lineare Filter</w:t>
+        <w:t>Filter als Faltungsoperation -&gt; lineare Filter</w:t>
       </w:r>
     </w:p>
     <w:p>
@@ -841,6 +1276,9 @@
         </w:numPr>
       </w:pPr>
       <w:r>
+        <w:rPr>
+          <w:noProof/>
+        </w:rPr>
         <w:drawing>
           <wp:anchor distT="0" distB="0" distL="114300" distR="114300" simplePos="0" relativeHeight="251662336" behindDoc="0" locked="0" layoutInCell="1" allowOverlap="1" wp14:anchorId="4D8CAC20" wp14:editId="576313D6">
             <wp:simplePos x="0" y="0"/>
@@ -873,7 +1311,7 @@
                     <pic:cNvPicPr/>
                   </pic:nvPicPr>
                   <pic:blipFill>
-                    <a:blip r:embed="rId8" cstate="print">
+                    <a:blip r:embed="rId9" cstate="print">
                       <a:extLst>
                         <a:ext uri="{28A0092B-C50C-407E-A947-70E740481C1C}">
                           <a14:useLocalDpi xmlns:a14="http://schemas.microsoft.com/office/drawing/2010/main" val="0"/>
@@ -924,6 +1362,9 @@
         </w:numPr>
       </w:pPr>
       <w:r>
+        <w:rPr>
+          <w:noProof/>
+        </w:rPr>
         <w:drawing>
           <wp:anchor distT="0" distB="0" distL="114300" distR="114300" simplePos="0" relativeHeight="251663360" behindDoc="0" locked="0" layoutInCell="1" allowOverlap="1" wp14:anchorId="671233D5" wp14:editId="4541CCFE">
             <wp:simplePos x="0" y="0"/>
@@ -956,7 +1397,7 @@
                     <pic:cNvPicPr/>
                   </pic:nvPicPr>
                   <pic:blipFill>
-                    <a:blip r:embed="rId9" cstate="print">
+                    <a:blip r:embed="rId10" cstate="print">
                       <a:extLst>
                         <a:ext uri="{28A0092B-C50C-407E-A947-70E740481C1C}">
                           <a14:useLocalDpi xmlns:a14="http://schemas.microsoft.com/office/drawing/2010/main" val="0"/>
@@ -1019,10 +1460,7 @@
         </w:numPr>
       </w:pPr>
       <w:r>
-        <w:t xml:space="preserve">Kein VZW -&gt; Tief </w:t>
-      </w:r>
-      <w:r>
-        <w:t>z.B. Gauß-Filter (Weichzeichner)</w:t>
+        <w:t>Kein VZW -&gt; Tief z.B. Gauß-Filter (Weichzeichner)</w:t>
       </w:r>
     </w:p>
     <w:p>
@@ -1034,10 +1472,7 @@
         </w:numPr>
       </w:pPr>
       <w:r>
-        <w:t xml:space="preserve">VZW -&gt; Hoch </w:t>
-      </w:r>
-      <w:r>
-        <w:t>z.B. Laplace-, Sobel-Filter (Kantenhervorhebung)</w:t>
+        <w:t>VZW -&gt; Hoch z.B. Laplace-, Sobel-Filter (Kantenhervorhebung)</w:t>
       </w:r>
     </w:p>
     <w:p>
@@ -1109,10 +1544,7 @@
         </w:numPr>
       </w:pPr>
       <w:r>
-        <w:t>Medianfilter: mittlere Position der Liste</w:t>
-      </w:r>
-      <w:r>
-        <w:t xml:space="preserve"> </w:t>
+        <w:t xml:space="preserve">Medianfilter: mittlere Position der Liste </w:t>
       </w:r>
       <w:r>
         <w:t>Rauschen verschwindet, Ausreißer verschwinden</w:t>
@@ -1156,22 +1588,13 @@
         </w:numPr>
       </w:pPr>
       <w:r>
-        <w:t>Erosion</w:t>
-      </w:r>
-      <w:r>
-        <w:t>:</w:t>
+        <w:t>Erosion:</w:t>
       </w:r>
       <w:r>
         <w:t xml:space="preserve"> </w:t>
       </w:r>
       <w:r>
-        <w:t xml:space="preserve">sobald der Mittelpunkt </w:t>
-      </w:r>
-      <w:r>
-        <w:t xml:space="preserve">des Strukturelements </w:t>
-      </w:r>
-      <w:r>
-        <w:t xml:space="preserve">auf Vordergrund </w:t>
+        <w:t xml:space="preserve">sobald der Mittelpunkt des Strukturelements auf Vordergrund </w:t>
       </w:r>
       <w:proofErr w:type="gramStart"/>
       <w:r>
@@ -1179,19 +1602,7 @@
       </w:r>
       <w:proofErr w:type="gramEnd"/>
       <w:r>
-        <w:t xml:space="preserve"> wird ein Vordergrundpunkt</w:t>
-      </w:r>
-      <w:r>
-        <w:t xml:space="preserve"> </w:t>
-      </w:r>
-      <w:r>
-        <w:t>gezeichnet in der Mitte des Strukturelements</w:t>
-      </w:r>
-      <w:r>
-        <w:t xml:space="preserve"> </w:t>
-      </w:r>
-      <w:r>
-        <w:t>--&gt; Ränder werden nicht gezeichnet (abfräßen)</w:t>
+        <w:t xml:space="preserve"> wird ein Vordergrundpunkt gezeichnet in der Mitte des Strukturelements --&gt; Ränder werden nicht gezeichnet (abfräßen)</w:t>
       </w:r>
     </w:p>
     <w:p>
@@ -1203,19 +1614,7 @@
         </w:numPr>
       </w:pPr>
       <w:r>
-        <w:t>Dilatation (engl. Dilation)</w:t>
-      </w:r>
-      <w:r>
-        <w:t xml:space="preserve">: </w:t>
-      </w:r>
-      <w:r>
-        <w:t xml:space="preserve">sobald der Mittelpunkt </w:t>
-      </w:r>
-      <w:r>
-        <w:t xml:space="preserve">des Strukturelements </w:t>
-      </w:r>
-      <w:r>
-        <w:t xml:space="preserve">auf Vordergrund </w:t>
+        <w:t xml:space="preserve">Dilatation (engl. Dilation): sobald der Mittelpunkt des Strukturelements auf Vordergrund </w:t>
       </w:r>
       <w:proofErr w:type="gramStart"/>
       <w:r>
@@ -1223,19 +1622,7 @@
       </w:r>
       <w:proofErr w:type="gramEnd"/>
       <w:r>
-        <w:t xml:space="preserve"> wird das komplette Strukturelement</w:t>
-      </w:r>
-      <w:r>
-        <w:t xml:space="preserve"> </w:t>
-      </w:r>
-      <w:r>
-        <w:t>mit Vordergrundfarbe gezeichnet</w:t>
-      </w:r>
-      <w:r>
-        <w:t xml:space="preserve"> </w:t>
-      </w:r>
-      <w:r>
-        <w:t>--&gt; Ränder werden ausgedehnt</w:t>
+        <w:t xml:space="preserve"> wird das komplette Strukturelement mit Vordergrundfarbe gezeichnet --&gt; Ränder werden ausgedehnt</w:t>
       </w:r>
     </w:p>
     <w:p>
@@ -1271,6 +1658,7 @@
         </w:numPr>
       </w:pPr>
       <w:r>
+        <w:lastRenderedPageBreak/>
         <w:t>Normierungsmaßnahmen</w:t>
       </w:r>
     </w:p>
@@ -1283,6 +1671,9 @@
         </w:numPr>
       </w:pPr>
       <w:r>
+        <w:rPr>
+          <w:noProof/>
+        </w:rPr>
         <w:drawing>
           <wp:anchor distT="0" distB="0" distL="114300" distR="114300" simplePos="0" relativeHeight="251664384" behindDoc="0" locked="0" layoutInCell="1" allowOverlap="1" wp14:anchorId="07088506" wp14:editId="1C86F71C">
             <wp:simplePos x="0" y="0"/>
@@ -1315,7 +1706,7 @@
                     <pic:cNvPicPr/>
                   </pic:nvPicPr>
                   <pic:blipFill>
-                    <a:blip r:embed="rId10" cstate="print">
+                    <a:blip r:embed="rId11" cstate="print">
                       <a:extLst>
                         <a:ext uri="{28A0092B-C50C-407E-A947-70E740481C1C}">
                           <a14:useLocalDpi xmlns:a14="http://schemas.microsoft.com/office/drawing/2010/main" val="0"/>
@@ -1355,9 +1746,11 @@
       <w:pPr>
         <w:pStyle w:val="Heading1"/>
       </w:pPr>
+      <w:bookmarkStart w:id="1" w:name="_Toc140326051"/>
       <w:r>
         <w:t>3. Merkmale</w:t>
       </w:r>
+      <w:bookmarkEnd w:id="1"/>
     </w:p>
     <w:p>
       <w:pPr>
@@ -1380,10 +1773,7 @@
         </w:numPr>
       </w:pPr>
       <w:r>
-        <w:t>Orthogonale Reihenentwicklung</w:t>
-      </w:r>
-      <w:r>
-        <w:t xml:space="preserve"> (DCT/DFT)</w:t>
+        <w:t>Orthogonale Reihenentwicklung (DCT/DFT)</w:t>
       </w:r>
     </w:p>
     <w:p>
@@ -1407,7 +1797,6 @@
         </w:numPr>
       </w:pPr>
       <w:r>
-        <w:lastRenderedPageBreak/>
         <w:t>DFT dient zur digitalen Berechnung von Spektren und Spektrogrammen</w:t>
       </w:r>
     </w:p>
@@ -1420,6 +1809,9 @@
         </w:numPr>
       </w:pPr>
       <w:r>
+        <w:rPr>
+          <w:noProof/>
+        </w:rPr>
         <w:drawing>
           <wp:anchor distT="0" distB="0" distL="114300" distR="114300" simplePos="0" relativeHeight="251665408" behindDoc="1" locked="0" layoutInCell="1" allowOverlap="1" wp14:anchorId="039EE78D" wp14:editId="33E41A40">
             <wp:simplePos x="0" y="0"/>
@@ -1452,7 +1844,7 @@
                     <pic:cNvPicPr/>
                   </pic:nvPicPr>
                   <pic:blipFill>
-                    <a:blip r:embed="rId11" cstate="print">
+                    <a:blip r:embed="rId12" cstate="print">
                       <a:extLst>
                         <a:ext uri="{28A0092B-C50C-407E-A947-70E740481C1C}">
                           <a14:useLocalDpi xmlns:a14="http://schemas.microsoft.com/office/drawing/2010/main" val="0"/>
@@ -1497,13 +1889,7 @@
         </w:numPr>
       </w:pPr>
       <w:r>
-        <w:t>orthogonal (rechtwinklig)</w:t>
-      </w:r>
-      <w:r>
-        <w:t xml:space="preserve">: </w:t>
-      </w:r>
-      <w:r>
-        <w:t>Skalarprodukt verschiedener Basisvektoren jeweils 0</w:t>
+        <w:t>orthogonal (rechtwinklig): Skalarprodukt verschiedener Basisvektoren jeweils 0</w:t>
       </w:r>
     </w:p>
     <w:p>
@@ -1557,10 +1943,7 @@
         </w:numPr>
       </w:pPr>
       <w:r>
-        <w:t xml:space="preserve">DFT: </w:t>
-      </w:r>
-      <w:r>
-        <w:t>DCT kann als ein Spezialfall der DFT</w:t>
+        <w:t>DFT: DCT kann als ein Spezialfall der DFT</w:t>
       </w:r>
     </w:p>
     <w:p>
@@ -1625,10 +2008,7 @@
         </w:numPr>
       </w:pPr>
       <w:r>
-        <w:t>DFT auf kurzen Abschnitten nichtperiodischer Signale, wie bei der Merkmalberechnung für die Spracherkennung, ist eine geeignete Fensterfunktion erforderlich (z.B. Hamming-Fenster). Man spricht hier auch von einer STFT (Short Time Fourier Transform</w:t>
-      </w:r>
-      <w:r>
-        <w:t>)</w:t>
+        <w:t>DFT auf kurzen Abschnitten nichtperiodischer Signale, wie bei der Merkmalberechnung für die Spracherkennung, ist eine geeignete Fensterfunktion erforderlich (z.B. Hamming-Fenster). Man spricht hier auch von einer STFT (Short Time Fourier Transform)</w:t>
       </w:r>
     </w:p>
     <w:p>
@@ -1664,10 +2044,7 @@
         </w:numPr>
       </w:pPr>
       <w:r>
-        <w:t>Kurzzeit-Fouriertransformation (STFT) erfordert Kompromiss zwischen Zeit</w:t>
-      </w:r>
-      <w:r>
-        <w:t>und Frequenzauflösung</w:t>
+        <w:t>Kurzzeit-Fouriertransformation (STFT) erfordert Kompromiss zwischen Zeitund Frequenzauflösung</w:t>
       </w:r>
     </w:p>
     <w:p>
@@ -1679,13 +2056,7 @@
         </w:numPr>
       </w:pPr>
       <w:r>
-        <w:t>Häufig wünschenswert: bessere zeitliche Auflösung für hohe Frequenzen</w:t>
-      </w:r>
-      <w:r>
-        <w:t xml:space="preserve"> -&gt; </w:t>
-      </w:r>
-      <w:r>
-        <w:t>Wavelet-Transformation</w:t>
+        <w:t>Häufig wünschenswert: bessere zeitliche Auflösung für hohe Frequenzen -&gt; Wavelet-Transformation</w:t>
       </w:r>
     </w:p>
     <w:p>
@@ -1714,13 +2085,7 @@
       </w:r>
       <w:proofErr w:type="spellEnd"/>
       <w:r>
-        <w:t>-Wavelets</w:t>
-      </w:r>
-      <w:r>
-        <w:t xml:space="preserve">: </w:t>
-      </w:r>
-      <w:r>
-        <w:t xml:space="preserve">Es entsteht durch Modulation der </w:t>
+        <w:t xml:space="preserve">-Wavelets: Es entsteht durch Modulation der </w:t>
       </w:r>
       <w:proofErr w:type="spellStart"/>
       <w:r>
@@ -1760,13 +2125,7 @@
       </w:r>
       <w:proofErr w:type="spellEnd"/>
       <w:r>
-        <w:t xml:space="preserve"> mithilfe von</w:t>
-      </w:r>
-      <w:r>
-        <w:t xml:space="preserve"> Schätzungen, Faustregeln, </w:t>
-      </w:r>
-      <w:r>
-        <w:t>intuitiv-intelligentem Raten</w:t>
+        <w:t xml:space="preserve"> mithilfe von Schätzungen, Faustregeln, intuitiv-intelligentem Raten</w:t>
       </w:r>
     </w:p>
     <w:p>
@@ -1790,18 +2149,7 @@
         </w:numPr>
       </w:pPr>
       <w:r>
-        <w:t>Die Nulldurchgangsrate berechnet sich als die Anzahl der Vorzeichen</w:t>
-      </w:r>
-      <w:r>
-        <w:t/>
-      </w:r>
-      <w:proofErr w:type="spellStart"/>
-      <w:r>
-        <w:t>wechsel</w:t>
-      </w:r>
-      <w:proofErr w:type="spellEnd"/>
-      <w:r>
-        <w:t xml:space="preserve"> des Signals in einem Zeitfenster konstanter Länge, das über das Signal geschoben wird</w:t>
+        <w:t>Die Nulldurchgangsrate berechnet sich als die Anzahl der Vorzeichenwechsel des Signals in einem Zeitfenster konstanter Länge, das über das Signal geschoben wird</w:t>
       </w:r>
     </w:p>
     <w:p>
@@ -1813,6 +2161,7 @@
         </w:numPr>
       </w:pPr>
       <w:r>
+        <w:lastRenderedPageBreak/>
         <w:t>Merkmale für die Spracherkennung</w:t>
       </w:r>
     </w:p>
@@ -1861,10 +2210,7 @@
         </w:numPr>
       </w:pPr>
       <w:r>
-        <w:t>Diskrete Fourier Analyse (DFT) berechnet Frequenzspektrum</w:t>
-      </w:r>
-      <w:r>
-        <w:t xml:space="preserve"> </w:t>
+        <w:t xml:space="preserve">Diskrete Fourier Analyse (DFT) berechnet Frequenzspektrum </w:t>
       </w:r>
       <w:r>
         <w:t>von Abschnitt des Signals</w:t>
@@ -1939,7 +2285,6 @@
         </w:numPr>
       </w:pPr>
       <w:r>
-        <w:lastRenderedPageBreak/>
         <w:t>Intensität wird am Grad der Schwärzung</w:t>
       </w:r>
     </w:p>
@@ -2076,10 +2421,7 @@
         </w:numPr>
       </w:pPr>
       <w:r>
-        <w:t xml:space="preserve">Menschliches Gehör nimmt Frequenzen in Abschnitten wahr -&gt; Bandspektren </w:t>
-      </w:r>
-      <w:r>
-        <w:t>25 Mel-</w:t>
+        <w:t>Menschliches Gehör nimmt Frequenzen in Abschnitten wahr -&gt; Bandspektren 25 Mel-</w:t>
       </w:r>
       <w:proofErr w:type="spellStart"/>
       <w:r>
@@ -2135,16 +2477,7 @@
         </w:numPr>
       </w:pPr>
       <w:r>
-        <w:t>Alternativ können Wavelets oder lineare Filteroperationen zur Merkmalberechnung verwendet werden (z.B. Gauß-Filter oder der Laplace</w:t>
-      </w:r>
-      <w:r>
-        <w:t>-</w:t>
-      </w:r>
-      <w:r>
-        <w:t>Operator</w:t>
-      </w:r>
-      <w:r>
-        <w:t>)</w:t>
+        <w:t>Alternativ können Wavelets oder lineare Filteroperationen zur Merkmalberechnung verwendet werden (z.B. Gauß-Filter oder der Laplace-Operator)</w:t>
       </w:r>
     </w:p>
     <w:p>
@@ -2156,10 +2489,7 @@
         </w:numPr>
       </w:pPr>
       <w:r>
-        <w:t xml:space="preserve">Wichtige Rolle: </w:t>
-      </w:r>
-      <w:r>
-        <w:t>Merkmale aus Farbe, Form (Kontur) und Textur (Oberflächenstruktur) sowie Punktmerkmale, häufig auch in Kombination</w:t>
+        <w:t>Wichtige Rolle: Merkmale aus Farbe, Form (Kontur) und Textur (Oberflächenstruktur) sowie Punktmerkmale, häufig auch in Kombination</w:t>
       </w:r>
     </w:p>
     <w:p>
@@ -2207,10 +2537,7 @@
         </w:numPr>
       </w:pPr>
       <w:r>
-        <w:t>Merkmalvektoren sollten nach Möglichkeit invariant sein gegenüber</w:t>
-      </w:r>
-      <w:r>
-        <w:t>:</w:t>
+        <w:t>Merkmalvektoren sollten nach Möglichkeit invariant sein gegenüber:</w:t>
       </w:r>
       <w:r>
         <w:t xml:space="preserve"> </w:t>
@@ -2344,44 +2671,36 @@
       </w:pPr>
       <w:proofErr w:type="spellStart"/>
       <w:r>
+        <w:lastRenderedPageBreak/>
         <w:t>Keypoint</w:t>
       </w:r>
       <w:proofErr w:type="spellEnd"/>
       <w:r>
-        <w:t>-Deskriptoren, die markante Punkte als Merkmalsvektor beschreiben</w:t>
-      </w:r>
+        <w:t xml:space="preserve">-Deskriptoren, die markante Punkte als Merkmalsvektor beschreiben </w:t>
+      </w:r>
+      <w:r>
+        <w:t>-&gt; Dieser Merkmal gehört zu diesem Punkt</w:t>
+      </w:r>
+    </w:p>
+    <w:p>
+      <w:pPr>
+        <w:pStyle w:val="ListParagraph"/>
+        <w:numPr>
+          <w:ilvl w:val="2"/>
+          <w:numId w:val="5"/>
+        </w:numPr>
+      </w:pPr>
+      <w:r>
+        <w:t xml:space="preserve">Visual SLAM auf Basis von Punktmerkmalen SLAM: </w:t>
+      </w:r>
+      <w:proofErr w:type="spellStart"/>
+      <w:r>
+        <w:t>Simultaneous</w:t>
+      </w:r>
+      <w:proofErr w:type="spellEnd"/>
       <w:r>
         <w:t xml:space="preserve"> </w:t>
       </w:r>
-      <w:r>
-        <w:t>-&gt; Dieser Merkmal gehört zu diesem Punkt</w:t>
-      </w:r>
-    </w:p>
-    <w:p>
-      <w:pPr>
-        <w:pStyle w:val="ListParagraph"/>
-        <w:numPr>
-          <w:ilvl w:val="2"/>
-          <w:numId w:val="5"/>
-        </w:numPr>
-      </w:pPr>
-      <w:r>
-        <w:t>Visual SLAM auf Basis von Punktmerkmalen</w:t>
-      </w:r>
-      <w:r>
-        <w:t xml:space="preserve"> </w:t>
-      </w:r>
-      <w:r>
-        <w:t xml:space="preserve">SLAM: </w:t>
-      </w:r>
-      <w:proofErr w:type="spellStart"/>
-      <w:r>
-        <w:t>Simultaneous</w:t>
-      </w:r>
-      <w:proofErr w:type="spellEnd"/>
-      <w:r>
-        <w:t xml:space="preserve"> </w:t>
-      </w:r>
       <w:proofErr w:type="spellStart"/>
       <w:r>
         <w:t>Localization</w:t>
@@ -2395,12 +2714,11 @@
       <w:pPr>
         <w:pStyle w:val="Heading1"/>
       </w:pPr>
-      <w:r>
-        <w:t xml:space="preserve">4. </w:t>
-      </w:r>
-      <w:r>
-        <w:t>Numerische Klassifikation</w:t>
-      </w:r>
+      <w:bookmarkStart w:id="2" w:name="_Toc140326052"/>
+      <w:r>
+        <w:t>4. Numerische Klassifikation</w:t>
+      </w:r>
+      <w:bookmarkEnd w:id="2"/>
     </w:p>
     <w:p>
       <w:pPr>
@@ -2435,10 +2753,7 @@
         </w:numPr>
       </w:pPr>
       <w:r>
-        <w:t>Speicherung der gesamten Stichprobe (z.B. Nächster-Nachbar-Klassifikator)</w:t>
-      </w:r>
-      <w:r>
-        <w:t xml:space="preserve"> -&gt; </w:t>
+        <w:t xml:space="preserve">Speicherung der gesamten Stichprobe (z.B. Nächster-Nachbar-Klassifikator) -&gt; </w:t>
       </w:r>
       <w:r>
         <w:t>Abstand zur Beobachtung</w:t>
@@ -2453,7 +2768,6 @@
         </w:numPr>
       </w:pPr>
       <w:r>
-        <w:lastRenderedPageBreak/>
         <w:t>Zuweisung der Klasse des dem Merkmalvektor im Merkmalsraum am nächsten gelegenen Stichprobenelements</w:t>
       </w:r>
     </w:p>
@@ -2543,6 +2857,9 @@
         </w:numPr>
       </w:pPr>
       <w:r>
+        <w:rPr>
+          <w:noProof/>
+        </w:rPr>
         <w:drawing>
           <wp:anchor distT="0" distB="0" distL="114300" distR="114300" simplePos="0" relativeHeight="251666432" behindDoc="1" locked="0" layoutInCell="1" allowOverlap="1" wp14:anchorId="3B834E4E" wp14:editId="5C63990F">
             <wp:simplePos x="0" y="0"/>
@@ -2575,7 +2892,7 @@
                     <pic:cNvPicPr/>
                   </pic:nvPicPr>
                   <pic:blipFill>
-                    <a:blip r:embed="rId12">
+                    <a:blip r:embed="rId13">
                       <a:extLst>
                         <a:ext uri="{28A0092B-C50C-407E-A947-70E740481C1C}">
                           <a14:useLocalDpi xmlns:a14="http://schemas.microsoft.com/office/drawing/2010/main" val="0"/>
@@ -2796,6 +3113,9 @@
         </w:numPr>
       </w:pPr>
       <w:r>
+        <w:rPr>
+          <w:noProof/>
+        </w:rPr>
         <w:drawing>
           <wp:anchor distT="0" distB="0" distL="114300" distR="114300" simplePos="0" relativeHeight="251667456" behindDoc="1" locked="0" layoutInCell="1" allowOverlap="1" wp14:anchorId="796F8A05" wp14:editId="24F1DE9C">
             <wp:simplePos x="0" y="0"/>
@@ -2828,7 +3148,7 @@
                     <pic:cNvPicPr/>
                   </pic:nvPicPr>
                   <pic:blipFill>
-                    <a:blip r:embed="rId13" cstate="print">
+                    <a:blip r:embed="rId14" cstate="print">
                       <a:extLst>
                         <a:ext uri="{28A0092B-C50C-407E-A947-70E740481C1C}">
                           <a14:useLocalDpi xmlns:a14="http://schemas.microsoft.com/office/drawing/2010/main" val="0"/>
@@ -2882,10 +3202,7 @@
       </w:r>
       <w:proofErr w:type="spellEnd"/>
       <w:r>
-        <w:t xml:space="preserve"> | c)</w:t>
-      </w:r>
-      <w:r>
-        <w:t xml:space="preserve"> -&gt; </w:t>
+        <w:t xml:space="preserve"> | c) -&gt; </w:t>
       </w:r>
       <w:r>
         <w:t>Wahrscheinlichkeit, dass eine bestimmte Klasse vorliegt</w:t>
@@ -2957,13 +3274,8 @@
         </w:numPr>
       </w:pPr>
       <w:r>
-        <w:t>Nenner der Bayes-Forme</w:t>
-      </w:r>
-      <w:r>
-        <w:t xml:space="preserve">l </w:t>
-      </w:r>
-      <w:r>
-        <w:t>unabhängig vom gesuchten Klassenindex κ und spielt deshalb bei der Bestimmung des Maximalwerts keine Rolle</w:t>
+        <w:lastRenderedPageBreak/>
+        <w:t>Nenner der Bayes-Formel unabhängig vom gesuchten Klassenindex κ und spielt deshalb bei der Bestimmung des Maximalwerts keine Rolle</w:t>
       </w:r>
     </w:p>
     <w:p>
@@ -2983,10 +3295,7 @@
       </w:r>
       <w:proofErr w:type="spellEnd"/>
       <w:r>
-        <w:t>, für die gilt:</w:t>
-      </w:r>
-      <w:r>
-        <w:t xml:space="preserve"> </w:t>
+        <w:t xml:space="preserve">, für die gilt: </w:t>
       </w:r>
       <w:r>
         <w:t xml:space="preserve">Zähler = </w:t>
@@ -3093,19 +3402,7 @@
         </w:numPr>
       </w:pPr>
       <w:r>
-        <w:t>Als „Aktivierungsfunktion“ f dient eine sog. Schwellenwertfunktion</w:t>
-      </w:r>
-      <w:r>
-        <w:t xml:space="preserve">: </w:t>
-      </w:r>
-      <w:r>
-        <w:t>f (x) = 1 falls x ≥ 0</w:t>
-      </w:r>
-      <w:r>
-        <w:t>,</w:t>
-      </w:r>
-      <w:r>
-        <w:t xml:space="preserve"> 0 </w:t>
+        <w:t xml:space="preserve">Als „Aktivierungsfunktion“ f dient eine sog. Schwellenwertfunktion: f (x) = 1 falls x ≥ 0, 0 </w:t>
       </w:r>
       <w:proofErr w:type="spellStart"/>
       <w:r>
@@ -3139,7 +3436,6 @@
         </w:numPr>
       </w:pPr>
       <w:r>
-        <w:lastRenderedPageBreak/>
         <w:t xml:space="preserve">Ziel: Bestimme die Gewichte des </w:t>
       </w:r>
       <w:proofErr w:type="spellStart"/>
@@ -3546,6 +3842,7 @@
         </w:numPr>
       </w:pPr>
       <w:r>
+        <w:lastRenderedPageBreak/>
         <w:t>Unüberwachtes Lernen</w:t>
       </w:r>
     </w:p>
@@ -3558,8 +3855,41 @@
         </w:numPr>
       </w:pPr>
       <w:r>
-        <w:t>Beispiel: Transformation von kontinuierlichen Eingabevektoren auf ein endliches Klassenalphabet (Menge von Kodebuchklassen</w:t>
-      </w:r>
+        <w:t>Beispiel: Transformation von kontinuierlichen Eingabevektoren auf ein endliches Klassenalphabet (Menge von Kodebuchklassen)</w:t>
+      </w:r>
+    </w:p>
+    <w:p>
+      <w:pPr>
+        <w:pStyle w:val="ListParagraph"/>
+        <w:numPr>
+          <w:ilvl w:val="1"/>
+          <w:numId w:val="6"/>
+        </w:numPr>
+      </w:pPr>
+      <w:r>
+        <w:t xml:space="preserve">Jedem Vektor c wird der Index </w:t>
+      </w:r>
+      <w:proofErr w:type="spellStart"/>
+      <w:r>
+        <w:t>kt</w:t>
+      </w:r>
+      <w:proofErr w:type="spellEnd"/>
+      <w:r>
+        <w:t xml:space="preserve"> seiner Kodebuchklasse (oder </w:t>
+      </w:r>
+      <w:proofErr w:type="spellStart"/>
+      <w:r>
+        <w:t>Quantisiererzelle</w:t>
+      </w:r>
+      <w:proofErr w:type="spellEnd"/>
+      <w:r>
+        <w:t>) zugeordnet (</w:t>
+      </w:r>
+      <w:proofErr w:type="spellStart"/>
+      <w:r>
+        <w:t>Vektorquantisierung</w:t>
+      </w:r>
+      <w:proofErr w:type="spellEnd"/>
       <w:r>
         <w:t>)</w:t>
       </w:r>
@@ -3573,27 +3903,87 @@
         </w:numPr>
       </w:pPr>
       <w:r>
-        <w:t xml:space="preserve">Jedem Vektor c wird der Index </w:t>
-      </w:r>
-      <w:proofErr w:type="spellStart"/>
-      <w:r>
-        <w:t>kt</w:t>
-      </w:r>
-      <w:proofErr w:type="spellEnd"/>
-      <w:r>
-        <w:t xml:space="preserve"> seiner Kodebuchklasse (oder </w:t>
-      </w:r>
-      <w:proofErr w:type="spellStart"/>
-      <w:r>
-        <w:t>Quantisiererzelle</w:t>
-      </w:r>
-      <w:proofErr w:type="spellEnd"/>
-      <w:r>
-        <w:t>) zugeordnet (</w:t>
-      </w:r>
-      <w:proofErr w:type="spellStart"/>
-      <w:r>
-        <w:t>Vektorquantisierung</w:t>
+        <w:t>Kodebücher können unüberwacht aus einer Stichprobe gelernt werden</w:t>
+      </w:r>
+    </w:p>
+    <w:p>
+      <w:pPr>
+        <w:pStyle w:val="ListParagraph"/>
+        <w:numPr>
+          <w:ilvl w:val="1"/>
+          <w:numId w:val="6"/>
+        </w:numPr>
+      </w:pPr>
+      <w:r>
+        <w:t>Verfahren hierfür z.B.: • k-</w:t>
+      </w:r>
+      <w:proofErr w:type="spellStart"/>
+      <w:r>
+        <w:t>Means</w:t>
+      </w:r>
+      <w:proofErr w:type="spellEnd"/>
+      <w:r>
+        <w:t>-Algorithmus • EM-Algorithmus</w:t>
+      </w:r>
+    </w:p>
+    <w:p>
+      <w:pPr>
+        <w:pStyle w:val="ListParagraph"/>
+        <w:numPr>
+          <w:ilvl w:val="1"/>
+          <w:numId w:val="6"/>
+        </w:numPr>
+      </w:pPr>
+      <w:r>
+        <w:t>Gaußsche Mischverteilung (GMM)</w:t>
+      </w:r>
+    </w:p>
+    <w:p>
+      <w:pPr>
+        <w:pStyle w:val="ListParagraph"/>
+        <w:numPr>
+          <w:ilvl w:val="2"/>
+          <w:numId w:val="6"/>
+        </w:numPr>
+      </w:pPr>
+      <w:r>
+        <w:t>mehrere Gauß-Dichten werden gewichtet und aufsummiert</w:t>
+      </w:r>
+    </w:p>
+    <w:p>
+      <w:pPr>
+        <w:pStyle w:val="ListParagraph"/>
+        <w:numPr>
+          <w:ilvl w:val="2"/>
+          <w:numId w:val="6"/>
+        </w:numPr>
+      </w:pPr>
+      <w:r>
+        <w:t>Maximum-</w:t>
+      </w:r>
+      <w:proofErr w:type="spellStart"/>
+      <w:r>
+        <w:t>Likelihood</w:t>
+      </w:r>
+      <w:proofErr w:type="spellEnd"/>
+      <w:r>
+        <w:t>-Schätzung der Parameter mit dem EM-Algorithmus</w:t>
+      </w:r>
+    </w:p>
+    <w:p>
+      <w:pPr>
+        <w:pStyle w:val="ListParagraph"/>
+        <w:numPr>
+          <w:ilvl w:val="1"/>
+          <w:numId w:val="6"/>
+        </w:numPr>
+      </w:pPr>
+      <w:r>
+        <w:t>EM-Algorithmus (</w:t>
+      </w:r>
+      <w:proofErr w:type="spellStart"/>
+      <w:r>
+        <w:t>Expectation-Maximization</w:t>
       </w:r>
       <w:proofErr w:type="spellEnd"/>
       <w:r>
@@ -3604,108 +3994,11 @@
       <w:pPr>
         <w:pStyle w:val="ListParagraph"/>
         <w:numPr>
-          <w:ilvl w:val="1"/>
+          <w:ilvl w:val="2"/>
           <w:numId w:val="6"/>
         </w:numPr>
       </w:pPr>
       <w:r>
-        <w:t>Kodebücher können unüberwacht aus einer Stichprobe gelernt werden</w:t>
-      </w:r>
-    </w:p>
-    <w:p>
-      <w:pPr>
-        <w:pStyle w:val="ListParagraph"/>
-        <w:numPr>
-          <w:ilvl w:val="1"/>
-          <w:numId w:val="6"/>
-        </w:numPr>
-      </w:pPr>
-      <w:r>
-        <w:t>Verfahren hierfür z.B.: • k-</w:t>
-      </w:r>
-      <w:proofErr w:type="spellStart"/>
-      <w:r>
-        <w:t>Means</w:t>
-      </w:r>
-      <w:proofErr w:type="spellEnd"/>
-      <w:r>
-        <w:t>-Algorithmus • EM-Algorithmus</w:t>
-      </w:r>
-    </w:p>
-    <w:p>
-      <w:pPr>
-        <w:pStyle w:val="ListParagraph"/>
-        <w:numPr>
-          <w:ilvl w:val="1"/>
-          <w:numId w:val="6"/>
-        </w:numPr>
-      </w:pPr>
-      <w:r>
-        <w:t>Gaußsche Mischverteilung (GMM)</w:t>
-      </w:r>
-    </w:p>
-    <w:p>
-      <w:pPr>
-        <w:pStyle w:val="ListParagraph"/>
-        <w:numPr>
-          <w:ilvl w:val="2"/>
-          <w:numId w:val="6"/>
-        </w:numPr>
-      </w:pPr>
-      <w:r>
-        <w:t>mehrere Gauß-Dichten werden gewichtet und aufsummiert</w:t>
-      </w:r>
-    </w:p>
-    <w:p>
-      <w:pPr>
-        <w:pStyle w:val="ListParagraph"/>
-        <w:numPr>
-          <w:ilvl w:val="2"/>
-          <w:numId w:val="6"/>
-        </w:numPr>
-      </w:pPr>
-      <w:r>
-        <w:t>Maximum-</w:t>
-      </w:r>
-      <w:proofErr w:type="spellStart"/>
-      <w:r>
-        <w:t>Likelihood</w:t>
-      </w:r>
-      <w:proofErr w:type="spellEnd"/>
-      <w:r>
-        <w:t>-Schätzung der Parameter mit dem EM-Algorithmus</w:t>
-      </w:r>
-    </w:p>
-    <w:p>
-      <w:pPr>
-        <w:pStyle w:val="ListParagraph"/>
-        <w:numPr>
-          <w:ilvl w:val="1"/>
-          <w:numId w:val="6"/>
-        </w:numPr>
-      </w:pPr>
-      <w:r>
-        <w:t>EM-Algorithmus (</w:t>
-      </w:r>
-      <w:proofErr w:type="spellStart"/>
-      <w:r>
-        <w:t>Expectation-Maximization</w:t>
-      </w:r>
-      <w:proofErr w:type="spellEnd"/>
-      <w:r>
-        <w:t>)</w:t>
-      </w:r>
-    </w:p>
-    <w:p>
-      <w:pPr>
-        <w:pStyle w:val="ListParagraph"/>
-        <w:numPr>
-          <w:ilvl w:val="2"/>
-          <w:numId w:val="6"/>
-        </w:numPr>
-      </w:pPr>
-      <w:r>
-        <w:lastRenderedPageBreak/>
         <w:t>Mit EM berechnete μ, σ</w:t>
       </w:r>
     </w:p>
@@ -3904,9 +4197,11 @@
       <w:pPr>
         <w:pStyle w:val="Heading1"/>
       </w:pPr>
+      <w:bookmarkStart w:id="3" w:name="_Toc140326053"/>
       <w:r>
         <w:t>5. Spracherkennung</w:t>
       </w:r>
+      <w:bookmarkEnd w:id="3"/>
     </w:p>
     <w:p>
       <w:pPr>
@@ -4045,6 +4340,10 @@
         </w:numPr>
       </w:pPr>
       <w:r>
+        <w:rPr>
+          <w:noProof/>
+        </w:rPr>
+        <w:lastRenderedPageBreak/>
         <w:drawing>
           <wp:anchor distT="0" distB="0" distL="114300" distR="114300" simplePos="0" relativeHeight="251668480" behindDoc="1" locked="0" layoutInCell="1" allowOverlap="1" wp14:anchorId="14D6B172" wp14:editId="172B8B01">
             <wp:simplePos x="0" y="0"/>
@@ -4077,7 +4376,7 @@
                     <pic:cNvPicPr/>
                   </pic:nvPicPr>
                   <pic:blipFill>
-                    <a:blip r:embed="rId14" cstate="print">
+                    <a:blip r:embed="rId15" cstate="print">
                       <a:extLst>
                         <a:ext uri="{28A0092B-C50C-407E-A947-70E740481C1C}">
                           <a14:useLocalDpi xmlns:a14="http://schemas.microsoft.com/office/drawing/2010/main" val="0"/>
@@ -4122,19 +4421,7 @@
         </w:numPr>
       </w:pPr>
       <w:r>
-        <w:t>Problem</w:t>
-      </w:r>
-      <w:r>
-        <w:t xml:space="preserve">: </w:t>
-      </w:r>
-      <w:r>
-        <w:t>Folgen können unterschiedlich lang sein</w:t>
-      </w:r>
-      <w:r>
-        <w:t xml:space="preserve">, </w:t>
-      </w:r>
-      <w:r>
-        <w:t>Dehnungen und Stauchungen müssen nicht linear erfolgen, z.B. können einzelne Vokale stark gedehnt sein</w:t>
+        <w:t>Problem: Folgen können unterschiedlich lang sein, Dehnungen und Stauchungen müssen nicht linear erfolgen, z.B. können einzelne Vokale stark gedehnt sein</w:t>
       </w:r>
     </w:p>
     <w:p>
@@ -4249,7 +4536,6 @@
         </w:numPr>
       </w:pPr>
       <w:r>
-        <w:lastRenderedPageBreak/>
         <w:t>DTW ist ein klassischer Algorithmus zur Einzelworterkennung</w:t>
       </w:r>
     </w:p>
@@ -4274,10 +4560,7 @@
         </w:numPr>
       </w:pPr>
       <w:r>
-        <w:t>Hidden-Markov-Modelle</w:t>
-      </w:r>
-      <w:r>
-        <w:t xml:space="preserve"> (HMM)</w:t>
+        <w:t>Hidden-Markov-Modelle (HMM)</w:t>
       </w:r>
     </w:p>
     <w:p>
@@ -4325,10 +4608,7 @@
       </w:r>
       <w:proofErr w:type="spellEnd"/>
       <w:r>
-        <w:t xml:space="preserve"> (Äußerung</w:t>
-      </w:r>
-      <w:r>
-        <w:t>)</w:t>
+        <w:t xml:space="preserve"> (Äußerung)</w:t>
       </w:r>
     </w:p>
     <w:p>
@@ -4340,6 +4620,9 @@
         </w:numPr>
       </w:pPr>
       <w:r>
+        <w:rPr>
+          <w:noProof/>
+        </w:rPr>
         <w:drawing>
           <wp:anchor distT="0" distB="0" distL="114300" distR="114300" simplePos="0" relativeHeight="251669504" behindDoc="0" locked="0" layoutInCell="1" allowOverlap="1" wp14:anchorId="6F072C87" wp14:editId="48CCF7F5">
             <wp:simplePos x="0" y="0"/>
@@ -4372,7 +4655,7 @@
                     <pic:cNvPicPr/>
                   </pic:nvPicPr>
                   <pic:blipFill>
-                    <a:blip r:embed="rId15" cstate="print">
+                    <a:blip r:embed="rId16" cstate="print">
                       <a:extLst>
                         <a:ext uri="{28A0092B-C50C-407E-A947-70E740481C1C}">
                           <a14:useLocalDpi xmlns:a14="http://schemas.microsoft.com/office/drawing/2010/main" val="0"/>
@@ -4440,13 +4723,7 @@
       <w:proofErr w:type="spellStart"/>
       <w:proofErr w:type="gramEnd"/>
       <w:r>
-        <w:t>W</w:t>
-      </w:r>
-      <w:r>
-        <w:t>_</w:t>
-      </w:r>
-      <w:r>
-        <w:t>l</w:t>
+        <w:t>W_l</w:t>
       </w:r>
       <w:proofErr w:type="spellEnd"/>
       <w:r>
@@ -4462,10 +4739,7 @@
         </w:numPr>
       </w:pPr>
       <w:r>
-        <w:t xml:space="preserve">aber: </w:t>
-      </w:r>
-      <w:r>
-        <w:t xml:space="preserve">a-posteriori </w:t>
+        <w:t xml:space="preserve">aber: a-posteriori </w:t>
       </w:r>
       <w:proofErr w:type="spellStart"/>
       <w:r>
@@ -4485,13 +4759,7 @@
       </w:r>
       <w:proofErr w:type="spellStart"/>
       <w:r>
-        <w:t>W</w:t>
-      </w:r>
-      <w:r>
-        <w:t>_</w:t>
-      </w:r>
-      <w:r>
-        <w:t>l</w:t>
+        <w:t>W_l</w:t>
       </w:r>
       <w:proofErr w:type="spellEnd"/>
       <w:r>
@@ -4546,13 +4814,7 @@
         </w:numPr>
       </w:pPr>
       <w:r>
-        <w:t>Be</w:t>
-      </w:r>
-      <w:r>
-        <w:t>i</w:t>
-      </w:r>
-      <w:r>
-        <w:t xml:space="preserve"> mehreren möglichen Pfaden werden die Wahrscheinlichkeiten der einzelnen Pfade aufsummiert</w:t>
+        <w:t>Bei mehreren möglichen Pfaden werden die Wahrscheinlichkeiten der einzelnen Pfade aufsummiert</w:t>
       </w:r>
     </w:p>
     <w:p>
@@ -4580,29 +4842,11 @@
       </w:r>
       <w:proofErr w:type="gramStart"/>
       <w:r>
-        <w:t xml:space="preserve">Zustände </w:t>
-      </w:r>
-      <w:r>
-        <w:t xml:space="preserve"> </w:t>
-      </w:r>
-      <w:r>
-        <w:t>=</w:t>
+        <w:t>Zustände  =</w:t>
       </w:r>
       <w:proofErr w:type="gramEnd"/>
       <w:r>
-        <w:t>&gt; typischerweise 3 Mal so viel</w:t>
-      </w:r>
-      <w:r>
-        <w:t xml:space="preserve"> </w:t>
-      </w:r>
-      <w:r>
-        <w:t xml:space="preserve">wie Laute: haben </w:t>
-      </w:r>
-      <w:r>
-        <w:t xml:space="preserve">(5 Laute)   </w:t>
-      </w:r>
-      <w:r>
-        <w:t>--&gt; 15 Zustände</w:t>
+        <w:t>&gt; typischerweise 3 Mal so viel wie Laute: haben (5 Laute)   --&gt; 15 Zustände</w:t>
       </w:r>
     </w:p>
     <w:p>
@@ -4626,10 +4870,7 @@
         </w:numPr>
       </w:pPr>
       <w:r>
-        <w:t>Berechnung der Produktionswahrscheinlichkeit</w:t>
-      </w:r>
-      <w:r>
-        <w:t xml:space="preserve"> </w:t>
+        <w:t xml:space="preserve">Berechnung der Produktionswahrscheinlichkeit </w:t>
       </w:r>
       <w:proofErr w:type="gramStart"/>
       <w:r>
@@ -4719,10 +4960,7 @@
       </w:r>
       <w:proofErr w:type="spellEnd"/>
       <w:r>
-        <w:t>-Algorithmus</w:t>
-      </w:r>
-      <w:r>
-        <w:t xml:space="preserve"> </w:t>
+        <w:t xml:space="preserve">-Algorithmus </w:t>
       </w:r>
     </w:p>
     <w:p>
@@ -4746,6 +4984,7 @@
         </w:numPr>
       </w:pPr>
       <w:r>
+        <w:lastRenderedPageBreak/>
         <w:t xml:space="preserve">Zur Bestimmung der besten Zustandsfolge werden wird (wie beim Dynamic Time </w:t>
       </w:r>
       <w:proofErr w:type="spellStart"/>
@@ -4774,7 +5013,9 @@
         </w:numPr>
       </w:pPr>
       <w:r>
-        <w:lastRenderedPageBreak/>
+        <w:rPr>
+          <w:noProof/>
+        </w:rPr>
         <w:drawing>
           <wp:anchor distT="0" distB="0" distL="114300" distR="114300" simplePos="0" relativeHeight="251670528" behindDoc="0" locked="0" layoutInCell="1" allowOverlap="1" wp14:anchorId="009BF3CA" wp14:editId="4C6B03E6">
             <wp:simplePos x="0" y="0"/>
@@ -4807,7 +5048,7 @@
                     <pic:cNvPicPr/>
                   </pic:nvPicPr>
                   <pic:blipFill>
-                    <a:blip r:embed="rId16">
+                    <a:blip r:embed="rId17">
                       <a:extLst>
                         <a:ext uri="{28A0092B-C50C-407E-A947-70E740481C1C}">
                           <a14:useLocalDpi xmlns:a14="http://schemas.microsoft.com/office/drawing/2010/main" val="0"/>
@@ -4834,13 +5075,7 @@
         </w:drawing>
       </w:r>
       <w:r>
-        <w:t>Wir suchen</w:t>
-      </w:r>
-      <w:r>
-        <w:t xml:space="preserve"> </w:t>
-      </w:r>
-      <w:r>
-        <w:t>die wahrscheinlichste Zustandsfolge, die unsere Beobachtung X erzeugt hat</w:t>
+        <w:t>Wir suchen die wahrscheinlichste Zustandsfolge, die unsere Beobachtung X erzeugt hat</w:t>
       </w:r>
       <w:r>
         <w:t xml:space="preserve">                    </w:t>
@@ -4850,9 +5085,11 @@
       <w:pPr>
         <w:pStyle w:val="Heading1"/>
       </w:pPr>
+      <w:bookmarkStart w:id="4" w:name="_Toc140326054"/>
       <w:r>
         <w:t>6. Objekterkennung</w:t>
       </w:r>
+      <w:bookmarkEnd w:id="4"/>
     </w:p>
     <w:p>
       <w:pPr>
@@ -4888,10 +5125,7 @@
       </w:r>
       <w:proofErr w:type="spellEnd"/>
       <w:r>
-        <w:t xml:space="preserve"> (Erkennung </w:t>
-      </w:r>
-      <w:r>
-        <w:t>alle tatsächlichen Kanten sollen gefunden werden</w:t>
+        <w:t xml:space="preserve"> (Erkennung alle tatsächlichen Kanten sollen gefunden werden</w:t>
       </w:r>
       <w:r>
         <w:t xml:space="preserve"> </w:t>
@@ -4905,16 +5139,7 @@
       </w:r>
       <w:proofErr w:type="spellEnd"/>
       <w:r>
-        <w:t>, aber</w:t>
-      </w:r>
-      <w:r>
-        <w:t xml:space="preserve"> </w:t>
-      </w:r>
-      <w:r>
-        <w:t>keine falschen</w:t>
-      </w:r>
-      <w:r>
-        <w:t>)</w:t>
+        <w:t>, aber keine falschen)</w:t>
       </w:r>
     </w:p>
     <w:p>
@@ -5024,34 +5249,22 @@
         <w:rPr>
           <w:lang w:val="en-US"/>
         </w:rPr>
-        <w:t>Hough-Transformation</w:t>
-      </w:r>
+        <w:t>Hough-Transformation (Hough-</w:t>
+      </w:r>
+      <w:proofErr w:type="spellStart"/>
+      <w:r>
+        <w:rPr>
+          <w:lang w:val="en-US"/>
+        </w:rPr>
+        <w:t>Raum</w:t>
+      </w:r>
+      <w:proofErr w:type="spellEnd"/>
       <w:r>
         <w:rPr>
           <w:lang w:val="en-US"/>
         </w:rPr>
         <w:t xml:space="preserve"> (</w:t>
       </w:r>
-      <w:r>
-        <w:rPr>
-          <w:lang w:val="en-US"/>
-        </w:rPr>
-        <w:t>Hough-</w:t>
-      </w:r>
-      <w:proofErr w:type="spellStart"/>
-      <w:r>
-        <w:rPr>
-          <w:lang w:val="en-US"/>
-        </w:rPr>
-        <w:t>Raum</w:t>
-      </w:r>
-      <w:proofErr w:type="spellEnd"/>
-      <w:r>
-        <w:rPr>
-          <w:lang w:val="en-US"/>
-        </w:rPr>
-        <w:t xml:space="preserve"> (</w:t>
-      </w:r>
       <w:proofErr w:type="gramStart"/>
       <w:r>
         <w:rPr>
@@ -5085,10 +5298,7 @@
         </w:numPr>
       </w:pPr>
       <w:r>
-        <w:t>Jeder Geraden im Bildraum entspricht ein Punkt im Hough-Raum</w:t>
-      </w:r>
-      <w:r>
-        <w:t xml:space="preserve"> (r-&gt;y; winkel-&gt;x)</w:t>
+        <w:t>Jeder Geraden im Bildraum entspricht ein Punkt im Hough-Raum (r-&gt;y; winkel-&gt;x)</w:t>
       </w:r>
     </w:p>
     <w:p>
@@ -5154,6 +5364,9 @@
         </w:numPr>
       </w:pPr>
       <w:r>
+        <w:rPr>
+          <w:noProof/>
+        </w:rPr>
         <w:drawing>
           <wp:anchor distT="0" distB="0" distL="114300" distR="114300" simplePos="0" relativeHeight="251658240" behindDoc="0" locked="0" layoutInCell="1" allowOverlap="1" wp14:anchorId="2D6DBD4B" wp14:editId="5D4DF6A2">
             <wp:simplePos x="0" y="0"/>
@@ -5186,7 +5399,7 @@
                     <pic:cNvPicPr/>
                   </pic:nvPicPr>
                   <pic:blipFill>
-                    <a:blip r:embed="rId17" cstate="print">
+                    <a:blip r:embed="rId18" cstate="print">
                       <a:extLst>
                         <a:ext uri="{28A0092B-C50C-407E-A947-70E740481C1C}">
                           <a14:useLocalDpi xmlns:a14="http://schemas.microsoft.com/office/drawing/2010/main" val="0"/>
@@ -5243,10 +5456,7 @@
         </w:numPr>
       </w:pPr>
       <w:r>
-        <w:t xml:space="preserve">Erkennen von Kreisen -&gt; </w:t>
-      </w:r>
-      <w:r>
-        <w:t>Hough-Raum (</w:t>
+        <w:t>Erkennen von Kreisen -&gt; Hough-Raum (</w:t>
       </w:r>
       <w:proofErr w:type="spellStart"/>
       <w:proofErr w:type="gramStart"/>
@@ -5360,6 +5570,7 @@
         </w:numPr>
       </w:pPr>
       <w:r>
+        <w:lastRenderedPageBreak/>
         <w:t>Detektion von Gesichtern</w:t>
       </w:r>
     </w:p>
@@ -5384,20 +5595,7 @@
         </w:numPr>
       </w:pPr>
       <w:r>
-        <w:lastRenderedPageBreak/>
-        <w:t>Training (</w:t>
-      </w:r>
-      <w:r>
-        <w:t>Stichprobe von Bildern einheitlicher Größe</w:t>
-      </w:r>
-      <w:r>
-        <w:t xml:space="preserve"> -&gt; Trennung </w:t>
-      </w:r>
-      <w:r>
-        <w:t>Positivbeispiele von Negativbeispielen</w:t>
-      </w:r>
-      <w:r>
-        <w:t>)</w:t>
+        <w:t>Training (Stichprobe von Bildern einheitlicher Größe -&gt; Trennung Positivbeispiele von Negativbeispielen)</w:t>
       </w:r>
     </w:p>
     <w:p>
@@ -5449,8 +5647,109 @@
       </w:r>
       <w:proofErr w:type="spellEnd"/>
       <w:r>
-        <w:t xml:space="preserve"> Networks</w:t>
-      </w:r>
+        <w:t xml:space="preserve"> Networks)</w:t>
+      </w:r>
+    </w:p>
+    <w:p>
+      <w:pPr>
+        <w:pStyle w:val="ListParagraph"/>
+        <w:numPr>
+          <w:ilvl w:val="1"/>
+          <w:numId w:val="2"/>
+        </w:numPr>
+      </w:pPr>
+      <w:r>
+        <w:t>dominierende Verfahren zur Objekterkennung/Klassifikation von Bildern</w:t>
+      </w:r>
+    </w:p>
+    <w:p>
+      <w:pPr>
+        <w:pStyle w:val="ListParagraph"/>
+        <w:numPr>
+          <w:ilvl w:val="1"/>
+          <w:numId w:val="2"/>
+        </w:numPr>
+      </w:pPr>
+      <w:r>
+        <w:t xml:space="preserve">Das </w:t>
+      </w:r>
+      <w:proofErr w:type="spellStart"/>
+      <w:r>
+        <w:t>ConvNet</w:t>
+      </w:r>
+      <w:proofErr w:type="spellEnd"/>
+      <w:r>
+        <w:t xml:space="preserve"> erlernt neben den Klassengrenzen auch eine geeignete Merkmalberechnung anhand der Trainingsstichprobe</w:t>
+      </w:r>
+    </w:p>
+    <w:p>
+      <w:pPr>
+        <w:pStyle w:val="ListParagraph"/>
+        <w:numPr>
+          <w:ilvl w:val="1"/>
+          <w:numId w:val="2"/>
+        </w:numPr>
+      </w:pPr>
+      <w:r>
+        <w:t>Es kann daher mit rohen Bilddaten trainiert werden</w:t>
+      </w:r>
+    </w:p>
+    <w:p>
+      <w:pPr>
+        <w:pStyle w:val="ListParagraph"/>
+        <w:numPr>
+          <w:ilvl w:val="1"/>
+          <w:numId w:val="2"/>
+        </w:numPr>
+      </w:pPr>
+      <w:r>
+        <w:t>Schichten</w:t>
+      </w:r>
+    </w:p>
+    <w:p>
+      <w:pPr>
+        <w:pStyle w:val="ListParagraph"/>
+        <w:numPr>
+          <w:ilvl w:val="2"/>
+          <w:numId w:val="2"/>
+        </w:numPr>
+      </w:pPr>
+      <w:r>
+        <w:t xml:space="preserve">obersten Schichten eines </w:t>
+      </w:r>
+      <w:proofErr w:type="spellStart"/>
+      <w:r>
+        <w:t>ConvNet</w:t>
+      </w:r>
+      <w:proofErr w:type="spellEnd"/>
+      <w:r>
+        <w:t xml:space="preserve"> führen Faltungsoperationen (engl. </w:t>
+      </w:r>
+      <w:proofErr w:type="spellStart"/>
+      <w:r>
+        <w:t>Convolution</w:t>
+      </w:r>
+      <w:proofErr w:type="spellEnd"/>
+      <w:r>
+        <w:t>) durch</w:t>
+      </w:r>
+    </w:p>
+    <w:p>
+      <w:pPr>
+        <w:pStyle w:val="ListParagraph"/>
+        <w:numPr>
+          <w:ilvl w:val="2"/>
+          <w:numId w:val="2"/>
+        </w:numPr>
+      </w:pPr>
+      <w:r>
+        <w:t xml:space="preserve">Nichtlinearität (Schwellwertfunktion, oft </w:t>
+      </w:r>
+      <w:proofErr w:type="spellStart"/>
+      <w:r>
+        <w:t>ReLU</w:t>
+      </w:r>
+      <w:proofErr w:type="spellEnd"/>
       <w:r>
         <w:t>)</w:t>
       </w:r>
@@ -5459,32 +5758,51 @@
       <w:pPr>
         <w:pStyle w:val="ListParagraph"/>
         <w:numPr>
-          <w:ilvl w:val="1"/>
+          <w:ilvl w:val="2"/>
           <w:numId w:val="2"/>
         </w:numPr>
       </w:pPr>
       <w:r>
-        <w:t>dominierende Verfahren zur Objekterkennung/Klassifikation von Bildern</w:t>
-      </w:r>
-    </w:p>
-    <w:p>
-      <w:pPr>
-        <w:pStyle w:val="ListParagraph"/>
-        <w:numPr>
-          <w:ilvl w:val="1"/>
+        <w:t xml:space="preserve">Pooling- oder Sub-Sampling-Schicht -&gt; </w:t>
+      </w:r>
+      <w:r>
+        <w:t xml:space="preserve">große Feature </w:t>
+      </w:r>
+      <w:proofErr w:type="spellStart"/>
+      <w:r>
+        <w:t>map</w:t>
+      </w:r>
+      <w:proofErr w:type="spellEnd"/>
+      <w:r>
+        <w:t xml:space="preserve"> zu kleinere (</w:t>
+      </w:r>
+      <w:proofErr w:type="spellStart"/>
+      <w:r>
+        <w:t>zB</w:t>
+      </w:r>
+      <w:proofErr w:type="spellEnd"/>
+      <w:r>
+        <w:t>: Zusammenfassen von 4 Pixel zu einem)</w:t>
+      </w:r>
+    </w:p>
+    <w:p>
+      <w:pPr>
+        <w:pStyle w:val="ListParagraph"/>
+        <w:numPr>
+          <w:ilvl w:val="2"/>
           <w:numId w:val="2"/>
         </w:numPr>
       </w:pPr>
       <w:r>
-        <w:t xml:space="preserve">Das </w:t>
-      </w:r>
-      <w:proofErr w:type="spellStart"/>
-      <w:r>
-        <w:t>ConvNet</w:t>
-      </w:r>
-      <w:proofErr w:type="spellEnd"/>
-      <w:r>
-        <w:t xml:space="preserve"> erlernt neben den Klassengrenzen auch eine geeignete Merkmalberechnung anhand der Trainingsstichprobe</w:t>
+        <w:t xml:space="preserve">Fully </w:t>
+      </w:r>
+      <w:proofErr w:type="spellStart"/>
+      <w:r>
+        <w:t>Connected</w:t>
+      </w:r>
+      <w:proofErr w:type="spellEnd"/>
+      <w:r>
+        <w:t xml:space="preserve"> Layer (zur Klassifikation, MLP, vgl. Kapitel 4)</w:t>
       </w:r>
     </w:p>
     <w:p>
@@ -5496,19 +5814,19 @@
         </w:numPr>
       </w:pPr>
       <w:r>
-        <w:t>Es kann daher mit rohen Bilddaten trainiert werden</w:t>
-      </w:r>
-    </w:p>
-    <w:p>
-      <w:pPr>
-        <w:pStyle w:val="ListParagraph"/>
-        <w:numPr>
-          <w:ilvl w:val="1"/>
+        <w:t>Gesichtserkennung</w:t>
+      </w:r>
+    </w:p>
+    <w:p>
+      <w:pPr>
+        <w:pStyle w:val="ListParagraph"/>
+        <w:numPr>
+          <w:ilvl w:val="2"/>
           <w:numId w:val="2"/>
         </w:numPr>
       </w:pPr>
       <w:r>
-        <w:t>Schichten</w:t>
+        <w:t>Merkmalvektor zu dem Bild eines Gesichts wird oft als Face Embedding</w:t>
       </w:r>
     </w:p>
     <w:p>
@@ -5520,23 +5838,7 @@
         </w:numPr>
       </w:pPr>
       <w:r>
-        <w:t xml:space="preserve">obersten Schichten eines </w:t>
-      </w:r>
-      <w:proofErr w:type="spellStart"/>
-      <w:r>
-        <w:t>ConvNet</w:t>
-      </w:r>
-      <w:proofErr w:type="spellEnd"/>
-      <w:r>
-        <w:t xml:space="preserve"> führen Faltungsoperationen (engl. </w:t>
-      </w:r>
-      <w:proofErr w:type="spellStart"/>
-      <w:r>
-        <w:t>Convolution</w:t>
-      </w:r>
-      <w:proofErr w:type="spellEnd"/>
-      <w:r>
-        <w:t>) durch</w:t>
+        <w:t>Eigenschaft: gleiche Person möglichst ähnliche Merkmalsvektoren -&gt; verschiedene Personen möglichst unterschiedliche Merkmalsvektoren</w:t>
       </w:r>
     </w:p>
     <w:p>
@@ -5548,15 +5850,7 @@
         </w:numPr>
       </w:pPr>
       <w:r>
-        <w:t xml:space="preserve">Nichtlinearität (Schwellwertfunktion, oft </w:t>
-      </w:r>
-      <w:proofErr w:type="spellStart"/>
-      <w:r>
-        <w:t>ReLU</w:t>
-      </w:r>
-      <w:proofErr w:type="spellEnd"/>
-      <w:r>
-        <w:t>)</w:t>
+        <w:t>Triple Loss min: je 3 Bilder betrachtet, davon 2 von der gleichen Person (Anchor und Positive) sowie eins von einer anderen Person (Negative)</w:t>
       </w:r>
     </w:p>
     <w:p>
@@ -5568,115 +5862,7 @@
         </w:numPr>
       </w:pPr>
       <w:r>
-        <w:t>Pooling- oder Sub-Sampling-Schicht</w:t>
-      </w:r>
-      <w:r>
-        <w:t xml:space="preserve"> -&gt; </w:t>
-      </w:r>
-      <w:r>
-        <w:t xml:space="preserve">große Feature </w:t>
-      </w:r>
-      <w:proofErr w:type="spellStart"/>
-      <w:r>
-        <w:t>map</w:t>
-      </w:r>
-      <w:proofErr w:type="spellEnd"/>
-      <w:r>
-        <w:t xml:space="preserve"> zu kleinere (</w:t>
-      </w:r>
-      <w:proofErr w:type="spellStart"/>
-      <w:r>
-        <w:t>zB</w:t>
-      </w:r>
-      <w:proofErr w:type="spellEnd"/>
-      <w:r>
-        <w:t>: Zusammenfassen von 4 Pixel zu einem)</w:t>
-      </w:r>
-    </w:p>
-    <w:p>
-      <w:pPr>
-        <w:pStyle w:val="ListParagraph"/>
-        <w:numPr>
-          <w:ilvl w:val="2"/>
-          <w:numId w:val="2"/>
-        </w:numPr>
-      </w:pPr>
-      <w:r>
-        <w:t xml:space="preserve">Fully </w:t>
-      </w:r>
-      <w:proofErr w:type="spellStart"/>
-      <w:r>
-        <w:t>Connected</w:t>
-      </w:r>
-      <w:proofErr w:type="spellEnd"/>
-      <w:r>
-        <w:t xml:space="preserve"> Layer (zur Klassifikation, MLP, vgl. Kapitel 4)</w:t>
-      </w:r>
-    </w:p>
-    <w:p>
-      <w:pPr>
-        <w:pStyle w:val="ListParagraph"/>
-        <w:numPr>
-          <w:ilvl w:val="1"/>
-          <w:numId w:val="2"/>
-        </w:numPr>
-      </w:pPr>
-      <w:r>
-        <w:t>Gesichtserkennung</w:t>
-      </w:r>
-    </w:p>
-    <w:p>
-      <w:pPr>
-        <w:pStyle w:val="ListParagraph"/>
-        <w:numPr>
-          <w:ilvl w:val="2"/>
-          <w:numId w:val="2"/>
-        </w:numPr>
-      </w:pPr>
-      <w:r>
-        <w:t>Merkmalvektor zu dem Bild eines Gesichts wird oft als Face Embedding</w:t>
-      </w:r>
-    </w:p>
-    <w:p>
-      <w:pPr>
-        <w:pStyle w:val="ListParagraph"/>
-        <w:numPr>
-          <w:ilvl w:val="2"/>
-          <w:numId w:val="2"/>
-        </w:numPr>
-      </w:pPr>
-      <w:r>
-        <w:t>Eigenschaft: gleiche Person möglichst ähnliche Merkmalsvektoren -&gt; verschiedene Personen möglichst unterschiedliche Merkmalsvektoren</w:t>
-      </w:r>
-    </w:p>
-    <w:p>
-      <w:pPr>
-        <w:pStyle w:val="ListParagraph"/>
-        <w:numPr>
-          <w:ilvl w:val="2"/>
-          <w:numId w:val="2"/>
-        </w:numPr>
-      </w:pPr>
-      <w:r>
-        <w:t xml:space="preserve">Triple Loss min: </w:t>
-      </w:r>
-      <w:r>
-        <w:t>je 3 Bilder betrachtet, davon 2 von der gleichen Person (Anchor und Positive) sowie eins von einer anderen Person (Negative)</w:t>
-      </w:r>
-    </w:p>
-    <w:p>
-      <w:pPr>
-        <w:pStyle w:val="ListParagraph"/>
-        <w:numPr>
-          <w:ilvl w:val="2"/>
-          <w:numId w:val="2"/>
-        </w:numPr>
-      </w:pPr>
-      <w:r>
-        <w:t>Abstand zwischen Anchor und Positive größer als der zwischen Anchor und Negative</w:t>
-      </w:r>
-      <w:r>
-        <w:t xml:space="preserve"> -&gt; Anchor &amp; Positive möglichst klein</w:t>
+        <w:t>Abstand zwischen Anchor und Positive größer als der zwischen Anchor und Negative -&gt; Anchor &amp; Positive möglichst klein</w:t>
       </w:r>
     </w:p>
     <w:p>
@@ -5768,13 +5954,7 @@
         </w:numPr>
       </w:pPr>
       <w:r>
-        <w:t>während des Tracking lernt das Model, wie</w:t>
-      </w:r>
-      <w:r>
-        <w:t xml:space="preserve"> </w:t>
-      </w:r>
-      <w:r>
-        <w:t>das Objekt aussieht angepasst an die Umgebungen</w:t>
+        <w:t>während des Tracking lernt das Model, wie das Objekt aussieht angepasst an die Umgebungen</w:t>
       </w:r>
     </w:p>
     <w:p>
@@ -5813,10 +5993,7 @@
         </w:numPr>
       </w:pPr>
       <w:r>
-        <w:t>Partikelfilter</w:t>
-      </w:r>
-      <w:r>
-        <w:t xml:space="preserve">: </w:t>
+        <w:t xml:space="preserve">Partikelfilter: </w:t>
       </w:r>
       <w:r>
         <w:t>Parallele Verfolgung mehrerer Hypothesen über das Objekt</w:t>
@@ -5826,12 +6003,11 @@
       <w:pPr>
         <w:pStyle w:val="Heading1"/>
       </w:pPr>
-      <w:r>
-        <w:t xml:space="preserve">7. </w:t>
-      </w:r>
-      <w:r>
-        <w:t>Experimentelle Evaluation</w:t>
-      </w:r>
+      <w:bookmarkStart w:id="5" w:name="_Toc140326055"/>
+      <w:r>
+        <w:t>7. Experimentelle Evaluation</w:t>
+      </w:r>
+      <w:bookmarkEnd w:id="5"/>
     </w:p>
     <w:p>
       <w:pPr>
@@ -5854,13 +6030,7 @@
         </w:numPr>
       </w:pPr>
       <w:r>
-        <w:t>Lernstichprobe</w:t>
-      </w:r>
-      <w:r>
-        <w:t xml:space="preserve">: </w:t>
-      </w:r>
-      <w:r>
-        <w:t>Grundlage für automatische Parameterschätzung</w:t>
+        <w:t>Lernstichprobe: Grundlage für automatische Parameterschätzung</w:t>
       </w:r>
     </w:p>
     <w:p>
@@ -5872,13 +6042,7 @@
         </w:numPr>
       </w:pPr>
       <w:r>
-        <w:t>Validierungsstichprobe</w:t>
-      </w:r>
-      <w:r>
-        <w:t xml:space="preserve">: </w:t>
-      </w:r>
-      <w:r>
-        <w:t>Grundlage für das Optimieren von einstellbaren Parametern (z.B. Schwellwerte u. Gewichte)</w:t>
+        <w:t>Validierungsstichprobe: Grundlage für das Optimieren von einstellbaren Parametern (z.B. Schwellwerte u. Gewichte)</w:t>
       </w:r>
     </w:p>
     <w:p>
@@ -5890,6 +6054,7 @@
         </w:numPr>
       </w:pPr>
       <w:r>
+        <w:lastRenderedPageBreak/>
         <w:t>Teststichprobe</w:t>
       </w:r>
     </w:p>
@@ -5914,7 +6079,6 @@
         </w:numPr>
       </w:pPr>
       <w:r>
-        <w:lastRenderedPageBreak/>
         <w:t>dient der Ermittlung von Erkennungsraten, die realistisch sind für ungesehenen Daten</w:t>
       </w:r>
     </w:p>
@@ -6061,10 +6225,7 @@
       </w:r>
       <w:proofErr w:type="spellEnd"/>
       <w:r>
-        <w:t xml:space="preserve"> negative rate</w:t>
-      </w:r>
-      <w:r>
-        <w:t xml:space="preserve"> -&gt; Vorsicht Marketing</w:t>
+        <w:t xml:space="preserve"> negative rate -&gt; Vorsicht Marketing</w:t>
       </w:r>
     </w:p>
     <w:p>
@@ -6298,16 +6459,7 @@
       </w:r>
       <w:proofErr w:type="spellEnd"/>
       <w:r>
-        <w:t xml:space="preserve">: </w:t>
-      </w:r>
-      <w:r>
-        <w:t>Fläche unter der Kurve:</w:t>
-      </w:r>
-      <w:r>
-        <w:t xml:space="preserve"> </w:t>
-      </w:r>
-      <w:r>
-        <w:t>Wahrscheinlichkeit, dass die Klassifikation richtig ist</w:t>
+        <w:t>: Fläche unter der Kurve: Wahrscheinlichkeit, dass die Klassifikation richtig ist</w:t>
       </w:r>
     </w:p>
     <w:p>
@@ -6339,10 +6491,7 @@
       </w:r>
       <w:proofErr w:type="spellEnd"/>
       <w:r>
-        <w:t xml:space="preserve"> rate</w:t>
-      </w:r>
-      <w:r>
-        <w:t xml:space="preserve"> = </w:t>
+        <w:t xml:space="preserve"> rate = </w:t>
       </w:r>
       <w:proofErr w:type="spellStart"/>
       <w:r>
@@ -7766,6 +7915,7 @@
   <w:style w:type="character" w:default="1" w:styleId="DefaultParagraphFont">
     <w:name w:val="Default Paragraph Font"/>
     <w:uiPriority w:val="1"/>
+    <w:semiHidden/>
     <w:unhideWhenUsed/>
   </w:style>
   <w:style w:type="table" w:default="1" w:styleId="TableNormal">
@@ -7811,6 +7961,46 @@
       <w:color w:val="2F5496" w:themeColor="accent1" w:themeShade="BF"/>
       <w:sz w:val="32"/>
       <w:szCs w:val="32"/>
+    </w:rPr>
+  </w:style>
+  <w:style w:type="paragraph" w:styleId="TOCHeading">
+    <w:name w:val="TOC Heading"/>
+    <w:basedOn w:val="Heading1"/>
+    <w:next w:val="Normal"/>
+    <w:uiPriority w:val="39"/>
+    <w:unhideWhenUsed/>
+    <w:qFormat/>
+    <w:rsid w:val="00532806"/>
+    <w:pPr>
+      <w:outlineLvl w:val="9"/>
+    </w:pPr>
+    <w:rPr>
+      <w:kern w:val="0"/>
+      <w:lang w:val="en-US"/>
+      <w14:ligatures w14:val="none"/>
+    </w:rPr>
+  </w:style>
+  <w:style w:type="paragraph" w:styleId="TOC1">
+    <w:name w:val="toc 1"/>
+    <w:basedOn w:val="Normal"/>
+    <w:next w:val="Normal"/>
+    <w:autoRedefine/>
+    <w:uiPriority w:val="39"/>
+    <w:unhideWhenUsed/>
+    <w:rsid w:val="00532806"/>
+    <w:pPr>
+      <w:spacing w:after="100"/>
+    </w:pPr>
+  </w:style>
+  <w:style w:type="character" w:styleId="Hyperlink">
+    <w:name w:val="Hyperlink"/>
+    <w:basedOn w:val="DefaultParagraphFont"/>
+    <w:uiPriority w:val="99"/>
+    <w:unhideWhenUsed/>
+    <w:rsid w:val="00532806"/>
+    <w:rPr>
+      <w:color w:val="0563C1" w:themeColor="hyperlink"/>
+      <w:u w:val="single"/>
     </w:rPr>
   </w:style>
 </w:styles>
@@ -8109,4 +8299,16 @@
     </a:ext>
   </a:extLst>
 </a:theme>
+</file>
+
+<file path=customXml/item1.xml><?xml version="1.0" encoding="utf-8"?>
+<b:Sources xmlns:b="http://schemas.openxmlformats.org/officeDocument/2006/bibliography" xmlns="http://schemas.openxmlformats.org/officeDocument/2006/bibliography" SelectedStyle="\APASixthEditionOfficeOnline.xsl" StyleName="APA" Version="6"/>
+</file>
+
+<file path=customXml/itemProps1.xml><?xml version="1.0" encoding="utf-8"?>
+<ds:datastoreItem xmlns:ds="http://schemas.openxmlformats.org/officeDocument/2006/customXml" ds:itemID="{491D4E4B-9B90-4041-8146-FA2DFC89B13B}">
+  <ds:schemaRefs>
+    <ds:schemaRef ds:uri="http://schemas.openxmlformats.org/officeDocument/2006/bibliography"/>
+  </ds:schemaRefs>
+</ds:datastoreItem>
 </file>
</xml_diff>

<commit_message>
Visu_Topics -> Skript s.97
</commit_message>
<xml_diff>
--- a/MedVer/MedVer_Topics.docx
+++ b/MedVer/MedVer_Topics.docx
@@ -4,6 +4,15 @@
   <w:body>
     <w:sdt>
       <w:sdtPr>
+        <w:rPr>
+          <w:rFonts w:asciiTheme="minorHAnsi" w:eastAsiaTheme="minorHAnsi" w:hAnsiTheme="minorHAnsi" w:cstheme="minorBidi"/>
+          <w:color w:val="auto"/>
+          <w:kern w:val="2"/>
+          <w:sz w:val="22"/>
+          <w:szCs w:val="22"/>
+          <w:lang w:val="de-DE"/>
+          <w14:ligatures w14:val="standardContextual"/>
+        </w:rPr>
         <w:id w:val="1441957663"/>
         <w:docPartObj>
           <w:docPartGallery w:val="Table of Contents"/>
@@ -12,16 +21,9 @@
       </w:sdtPr>
       <w:sdtEndPr>
         <w:rPr>
-          <w:rFonts w:asciiTheme="minorHAnsi" w:eastAsiaTheme="minorHAnsi" w:hAnsiTheme="minorHAnsi" w:cstheme="minorBidi"/>
           <w:b/>
           <w:bCs/>
           <w:noProof/>
-          <w:color w:val="auto"/>
-          <w:kern w:val="2"/>
-          <w:sz w:val="22"/>
-          <w:szCs w:val="22"/>
-          <w:lang w:val="de-DE"/>
-          <w14:ligatures w14:val="standardContextual"/>
         </w:rPr>
       </w:sdtEndPr>
       <w:sdtContent>
@@ -54,7 +56,7 @@
           <w:r>
             <w:fldChar w:fldCharType="separate"/>
           </w:r>
-          <w:hyperlink w:anchor="_Toc140326050" w:history="1">
+          <w:hyperlink w:anchor="_Toc140498686" w:history="1">
             <w:r>
               <w:rPr>
                 <w:rStyle w:val="Hyperlink"/>
@@ -81,7 +83,7 @@
                 <w:noProof/>
                 <w:webHidden/>
               </w:rPr>
-              <w:instrText xml:space="preserve"> PAGEREF _Toc140326050 \h </w:instrText>
+              <w:instrText xml:space="preserve"> PAGEREF _Toc140498686 \h </w:instrText>
             </w:r>
             <w:r>
               <w:rPr>
@@ -124,7 +126,7 @@
               <w:lang w:eastAsia="de-DE"/>
             </w:rPr>
           </w:pPr>
-          <w:hyperlink w:anchor="_Toc140326051" w:history="1">
+          <w:hyperlink w:anchor="_Toc140498687" w:history="1">
             <w:r>
               <w:rPr>
                 <w:rStyle w:val="Hyperlink"/>
@@ -151,7 +153,7 @@
                 <w:noProof/>
                 <w:webHidden/>
               </w:rPr>
-              <w:instrText xml:space="preserve"> PAGEREF _Toc140326051 \h </w:instrText>
+              <w:instrText xml:space="preserve"> PAGEREF _Toc140498687 \h </w:instrText>
             </w:r>
             <w:r>
               <w:rPr>
@@ -194,7 +196,7 @@
               <w:lang w:eastAsia="de-DE"/>
             </w:rPr>
           </w:pPr>
-          <w:hyperlink w:anchor="_Toc140326052" w:history="1">
+          <w:hyperlink w:anchor="_Toc140498688" w:history="1">
             <w:r>
               <w:rPr>
                 <w:rStyle w:val="Hyperlink"/>
@@ -221,7 +223,7 @@
                 <w:noProof/>
                 <w:webHidden/>
               </w:rPr>
-              <w:instrText xml:space="preserve"> PAGEREF _Toc140326052 \h </w:instrText>
+              <w:instrText xml:space="preserve"> PAGEREF _Toc140498688 \h </w:instrText>
             </w:r>
             <w:r>
               <w:rPr>
@@ -264,13 +266,27 @@
               <w:lang w:eastAsia="de-DE"/>
             </w:rPr>
           </w:pPr>
-          <w:hyperlink w:anchor="_Toc140326053" w:history="1">
+          <w:hyperlink w:anchor="_Toc140498689" w:history="1">
             <w:r>
               <w:rPr>
                 <w:rStyle w:val="Hyperlink"/>
                 <w:noProof/>
               </w:rPr>
-              <w:t>5. Spracherkennung</w:t>
+              <w:t>5. Sprach</w:t>
+            </w:r>
+            <w:r>
+              <w:rPr>
+                <w:rStyle w:val="Hyperlink"/>
+                <w:noProof/>
+              </w:rPr>
+              <w:t>e</w:t>
+            </w:r>
+            <w:r>
+              <w:rPr>
+                <w:rStyle w:val="Hyperlink"/>
+                <w:noProof/>
+              </w:rPr>
+              <w:t>rkennung</w:t>
             </w:r>
             <w:r>
               <w:rPr>
@@ -291,7 +307,7 @@
                 <w:noProof/>
                 <w:webHidden/>
               </w:rPr>
-              <w:instrText xml:space="preserve"> PAGEREF _Toc140326053 \h </w:instrText>
+              <w:instrText xml:space="preserve"> PAGEREF _Toc140498689 \h </w:instrText>
             </w:r>
             <w:r>
               <w:rPr>
@@ -311,7 +327,7 @@
                 <w:noProof/>
                 <w:webHidden/>
               </w:rPr>
-              <w:t>7</w:t>
+              <w:t>8</w:t>
             </w:r>
             <w:r>
               <w:rPr>
@@ -334,7 +350,7 @@
               <w:lang w:eastAsia="de-DE"/>
             </w:rPr>
           </w:pPr>
-          <w:hyperlink w:anchor="_Toc140326054" w:history="1">
+          <w:hyperlink w:anchor="_Toc140498690" w:history="1">
             <w:r>
               <w:rPr>
                 <w:rStyle w:val="Hyperlink"/>
@@ -361,77 +377,7 @@
                 <w:noProof/>
                 <w:webHidden/>
               </w:rPr>
-              <w:instrText xml:space="preserve"> PAGEREF _Toc140326054 \h </w:instrText>
-            </w:r>
-            <w:r>
-              <w:rPr>
-                <w:noProof/>
-                <w:webHidden/>
-              </w:rPr>
-            </w:r>
-            <w:r>
-              <w:rPr>
-                <w:noProof/>
-                <w:webHidden/>
-              </w:rPr>
-              <w:fldChar w:fldCharType="separate"/>
-            </w:r>
-            <w:r>
-              <w:rPr>
-                <w:noProof/>
-                <w:webHidden/>
-              </w:rPr>
-              <w:t>9</w:t>
-            </w:r>
-            <w:r>
-              <w:rPr>
-                <w:noProof/>
-                <w:webHidden/>
-              </w:rPr>
-              <w:fldChar w:fldCharType="end"/>
-            </w:r>
-          </w:hyperlink>
-        </w:p>
-        <w:p>
-          <w:pPr>
-            <w:pStyle w:val="TOC1"/>
-            <w:tabs>
-              <w:tab w:val="right" w:leader="dot" w:pos="9062"/>
-            </w:tabs>
-            <w:rPr>
-              <w:rFonts w:eastAsiaTheme="minorEastAsia"/>
-              <w:noProof/>
-              <w:lang w:eastAsia="de-DE"/>
-            </w:rPr>
-          </w:pPr>
-          <w:hyperlink w:anchor="_Toc140326055" w:history="1">
-            <w:r>
-              <w:rPr>
-                <w:rStyle w:val="Hyperlink"/>
-                <w:noProof/>
-              </w:rPr>
-              <w:t>7. Experimentelle Evaluation</w:t>
-            </w:r>
-            <w:r>
-              <w:rPr>
-                <w:noProof/>
-                <w:webHidden/>
-              </w:rPr>
-              <w:tab/>
-            </w:r>
-            <w:r>
-              <w:rPr>
-                <w:noProof/>
-                <w:webHidden/>
-              </w:rPr>
-              <w:fldChar w:fldCharType="begin"/>
-            </w:r>
-            <w:r>
-              <w:rPr>
-                <w:noProof/>
-                <w:webHidden/>
-              </w:rPr>
-              <w:instrText xml:space="preserve"> PAGEREF _Toc140326055 \h </w:instrText>
+              <w:instrText xml:space="preserve"> PAGEREF _Toc140498690 \h </w:instrText>
             </w:r>
             <w:r>
               <w:rPr>
@@ -463,6 +409,76 @@
           </w:hyperlink>
         </w:p>
         <w:p>
+          <w:pPr>
+            <w:pStyle w:val="TOC1"/>
+            <w:tabs>
+              <w:tab w:val="right" w:leader="dot" w:pos="9062"/>
+            </w:tabs>
+            <w:rPr>
+              <w:rFonts w:eastAsiaTheme="minorEastAsia"/>
+              <w:noProof/>
+              <w:lang w:eastAsia="de-DE"/>
+            </w:rPr>
+          </w:pPr>
+          <w:hyperlink w:anchor="_Toc140498691" w:history="1">
+            <w:r>
+              <w:rPr>
+                <w:rStyle w:val="Hyperlink"/>
+                <w:noProof/>
+              </w:rPr>
+              <w:t>7. Experimentelle Evaluation</w:t>
+            </w:r>
+            <w:r>
+              <w:rPr>
+                <w:noProof/>
+                <w:webHidden/>
+              </w:rPr>
+              <w:tab/>
+            </w:r>
+            <w:r>
+              <w:rPr>
+                <w:noProof/>
+                <w:webHidden/>
+              </w:rPr>
+              <w:fldChar w:fldCharType="begin"/>
+            </w:r>
+            <w:r>
+              <w:rPr>
+                <w:noProof/>
+                <w:webHidden/>
+              </w:rPr>
+              <w:instrText xml:space="preserve"> PAGEREF _Toc140498691 \h </w:instrText>
+            </w:r>
+            <w:r>
+              <w:rPr>
+                <w:noProof/>
+                <w:webHidden/>
+              </w:rPr>
+            </w:r>
+            <w:r>
+              <w:rPr>
+                <w:noProof/>
+                <w:webHidden/>
+              </w:rPr>
+              <w:fldChar w:fldCharType="separate"/>
+            </w:r>
+            <w:r>
+              <w:rPr>
+                <w:noProof/>
+                <w:webHidden/>
+              </w:rPr>
+              <w:t>11</w:t>
+            </w:r>
+            <w:r>
+              <w:rPr>
+                <w:noProof/>
+                <w:webHidden/>
+              </w:rPr>
+              <w:fldChar w:fldCharType="end"/>
+            </w:r>
+          </w:hyperlink>
+        </w:p>
+        <w:p>
           <w:r>
             <w:rPr>
               <w:b/>
@@ -478,7 +494,7 @@
       <w:pPr>
         <w:pStyle w:val="Heading1"/>
       </w:pPr>
-      <w:bookmarkStart w:id="0" w:name="_Toc140326050"/>
+      <w:bookmarkStart w:id="0" w:name="_Toc140498686"/>
       <w:r>
         <w:t>2. Vorverarbeitung</w:t>
       </w:r>
@@ -944,13 +960,8 @@
           <w:numId w:val="4"/>
         </w:numPr>
       </w:pPr>
-      <w:proofErr w:type="spellStart"/>
-      <w:r>
-        <w:t>zB</w:t>
-      </w:r>
-      <w:proofErr w:type="spellEnd"/>
-      <w:r>
-        <w:t>: Schwellwertoperationen, z.B. zur Transformation eines Grauwertbildes in ein Schwarzweißbild (</w:t>
+      <w:r>
+        <w:t>Schwellwertoperationen, z.B. zur Transformation eines Grauwertbildes in ein Schwarzweißbild (</w:t>
       </w:r>
       <w:proofErr w:type="spellStart"/>
       <w:r>
@@ -998,7 +1009,7 @@
           <w:noProof/>
         </w:rPr>
         <w:drawing>
-          <wp:anchor distT="0" distB="0" distL="114300" distR="114300" simplePos="0" relativeHeight="251659264" behindDoc="0" locked="0" layoutInCell="1" allowOverlap="1" wp14:anchorId="0BFCD75D" wp14:editId="2FD07FD5">
+          <wp:anchor distT="0" distB="0" distL="114300" distR="114300" simplePos="0" relativeHeight="251659264" behindDoc="0" locked="0" layoutInCell="1" allowOverlap="1" wp14:anchorId="0BFCD75D" wp14:editId="5CCA7AC7">
             <wp:simplePos x="0" y="0"/>
             <wp:positionH relativeFrom="column">
               <wp:posOffset>5955140</wp:posOffset>
@@ -1090,22 +1101,22 @@
           <w:noProof/>
         </w:rPr>
         <w:drawing>
-          <wp:anchor distT="0" distB="0" distL="114300" distR="114300" simplePos="0" relativeHeight="251660288" behindDoc="0" locked="0" layoutInCell="1" allowOverlap="1" wp14:anchorId="7186AC65" wp14:editId="7B14355E">
+          <wp:anchor distT="0" distB="0" distL="114300" distR="114300" simplePos="0" relativeHeight="251660288" behindDoc="0" locked="0" layoutInCell="1" allowOverlap="1" wp14:anchorId="7186AC65" wp14:editId="4A1C5638">
             <wp:simplePos x="0" y="0"/>
             <wp:positionH relativeFrom="column">
-              <wp:posOffset>5953484</wp:posOffset>
+              <wp:posOffset>3607518</wp:posOffset>
             </wp:positionH>
             <wp:positionV relativeFrom="paragraph">
-              <wp:posOffset>30315</wp:posOffset>
+              <wp:posOffset>248672</wp:posOffset>
             </wp:positionV>
-            <wp:extent cx="463550" cy="527685"/>
-            <wp:effectExtent l="0" t="0" r="0" b="5715"/>
+            <wp:extent cx="519430" cy="591185"/>
+            <wp:effectExtent l="0" t="0" r="0" b="0"/>
             <wp:wrapThrough wrapText="bothSides">
               <wp:wrapPolygon edited="0">
                 <wp:start x="0" y="0"/>
-                <wp:lineTo x="0" y="21054"/>
-                <wp:lineTo x="20416" y="21054"/>
-                <wp:lineTo x="20416" y="0"/>
+                <wp:lineTo x="0" y="20881"/>
+                <wp:lineTo x="20597" y="20881"/>
+                <wp:lineTo x="20597" y="0"/>
                 <wp:lineTo x="0" y="0"/>
               </wp:wrapPolygon>
             </wp:wrapThrough>
@@ -1135,7 +1146,7 @@
                   <pic:spPr>
                     <a:xfrm>
                       <a:off x="0" y="0"/>
-                      <a:ext cx="463550" cy="527685"/>
+                      <a:ext cx="519430" cy="591185"/>
                     </a:xfrm>
                     <a:prstGeom prst="rect">
                       <a:avLst/>
@@ -1166,30 +1177,72 @@
         </w:numPr>
       </w:pPr>
       <w:r>
+        <w:t>Filter als Faltungsoperation -&gt; lineare Filter</w:t>
+      </w:r>
+    </w:p>
+    <w:p>
+      <w:pPr>
+        <w:pStyle w:val="ListParagraph"/>
+        <w:numPr>
+          <w:ilvl w:val="1"/>
+          <w:numId w:val="4"/>
+        </w:numPr>
+      </w:pPr>
+      <w:r>
+        <w:t>Gauß-Filter (Gaußscher Weichzeichner)</w:t>
+      </w:r>
+    </w:p>
+    <w:p>
+      <w:pPr>
+        <w:pStyle w:val="ListParagraph"/>
+        <w:numPr>
+          <w:ilvl w:val="1"/>
+          <w:numId w:val="4"/>
+        </w:numPr>
+      </w:pPr>
+      <w:r>
+        <w:t>Laplace-Filter zur Kantenhervorhebung</w:t>
+      </w:r>
+      <w:r>
+        <w:rPr>
+          <w:noProof/>
+        </w:rPr>
+        <w:t xml:space="preserve"> </w:t>
+      </w:r>
+    </w:p>
+    <w:p>
+      <w:pPr>
+        <w:pStyle w:val="ListParagraph"/>
+        <w:numPr>
+          <w:ilvl w:val="1"/>
+          <w:numId w:val="4"/>
+        </w:numPr>
+      </w:pPr>
+      <w:r>
         <w:rPr>
           <w:noProof/>
         </w:rPr>
         <w:drawing>
-          <wp:anchor distT="0" distB="0" distL="114300" distR="114300" simplePos="0" relativeHeight="251661312" behindDoc="0" locked="0" layoutInCell="1" allowOverlap="1" wp14:anchorId="6D444FA1" wp14:editId="7E4EF0C5">
+          <wp:anchor distT="0" distB="0" distL="114300" distR="114300" simplePos="0" relativeHeight="251662336" behindDoc="0" locked="0" layoutInCell="1" allowOverlap="1" wp14:anchorId="4D8CAC20" wp14:editId="3AD84C58">
             <wp:simplePos x="0" y="0"/>
             <wp:positionH relativeFrom="column">
-              <wp:posOffset>3432976</wp:posOffset>
+              <wp:posOffset>2948305</wp:posOffset>
             </wp:positionH>
             <wp:positionV relativeFrom="paragraph">
-              <wp:posOffset>29762</wp:posOffset>
+              <wp:posOffset>283017</wp:posOffset>
             </wp:positionV>
-            <wp:extent cx="1618615" cy="537845"/>
-            <wp:effectExtent l="0" t="0" r="635" b="0"/>
+            <wp:extent cx="3562350" cy="1032510"/>
+            <wp:effectExtent l="0" t="0" r="0" b="0"/>
             <wp:wrapThrough wrapText="bothSides">
               <wp:wrapPolygon edited="0">
                 <wp:start x="0" y="0"/>
-                <wp:lineTo x="0" y="20656"/>
-                <wp:lineTo x="21354" y="20656"/>
-                <wp:lineTo x="21354" y="0"/>
+                <wp:lineTo x="0" y="21122"/>
+                <wp:lineTo x="21484" y="21122"/>
+                <wp:lineTo x="21484" y="0"/>
                 <wp:lineTo x="0" y="0"/>
               </wp:wrapPolygon>
             </wp:wrapThrough>
-            <wp:docPr id="370753502" name="Picture 1" descr="A close-up of a number&#10;&#10;Description automatically generated"/>
+            <wp:docPr id="1323150064" name="Picture 1" descr="A white background with black text&#10;&#10;Description automatically generated"/>
             <wp:cNvGraphicFramePr>
               <a:graphicFrameLocks xmlns:a="http://schemas.openxmlformats.org/drawingml/2006/main" noChangeAspect="1"/>
             </wp:cNvGraphicFramePr>
@@ -1197,7 +1250,7 @@
               <a:graphicData uri="http://schemas.openxmlformats.org/drawingml/2006/picture">
                 <pic:pic xmlns:pic="http://schemas.openxmlformats.org/drawingml/2006/picture">
                   <pic:nvPicPr>
-                    <pic:cNvPr id="370753502" name="Picture 1" descr="A close-up of a number&#10;&#10;Description automatically generated"/>
+                    <pic:cNvPr id="1323150064" name="Picture 1" descr="A white background with black text&#10;&#10;Description automatically generated"/>
                     <pic:cNvPicPr/>
                   </pic:nvPicPr>
                   <pic:blipFill>
@@ -1215,7 +1268,7 @@
                   <pic:spPr>
                     <a:xfrm>
                       <a:off x="0" y="0"/>
-                      <a:ext cx="1618615" cy="537845"/>
+                      <a:ext cx="3562350" cy="1032510"/>
                     </a:xfrm>
                     <a:prstGeom prst="rect">
                       <a:avLst/>
@@ -1234,72 +1287,30 @@
         </w:drawing>
       </w:r>
       <w:r>
-        <w:t>Filter als Faltungsoperation -&gt; lineare Filter</w:t>
-      </w:r>
-    </w:p>
-    <w:p>
-      <w:pPr>
-        <w:pStyle w:val="ListParagraph"/>
-        <w:numPr>
-          <w:ilvl w:val="1"/>
-          <w:numId w:val="4"/>
-        </w:numPr>
-      </w:pPr>
-      <w:r>
-        <w:t>Gauß-Filter (Gaußscher Weichzeichner)</w:t>
-      </w:r>
-    </w:p>
-    <w:p>
-      <w:pPr>
-        <w:pStyle w:val="ListParagraph"/>
-        <w:numPr>
-          <w:ilvl w:val="1"/>
-          <w:numId w:val="4"/>
-        </w:numPr>
-      </w:pPr>
-      <w:r>
-        <w:t>Laplace-Filter zur Kantenhervorhebung</w:t>
-      </w:r>
-      <w:r>
-        <w:rPr>
-          <w:noProof/>
-        </w:rPr>
-        <w:t xml:space="preserve"> </w:t>
-      </w:r>
-    </w:p>
-    <w:p>
-      <w:pPr>
-        <w:pStyle w:val="ListParagraph"/>
-        <w:numPr>
-          <w:ilvl w:val="1"/>
-          <w:numId w:val="4"/>
-        </w:numPr>
-      </w:pPr>
-      <w:r>
         <w:rPr>
           <w:noProof/>
         </w:rPr>
         <w:drawing>
-          <wp:anchor distT="0" distB="0" distL="114300" distR="114300" simplePos="0" relativeHeight="251662336" behindDoc="0" locked="0" layoutInCell="1" allowOverlap="1" wp14:anchorId="4D8CAC20" wp14:editId="576313D6">
+          <wp:anchor distT="0" distB="0" distL="114300" distR="114300" simplePos="0" relativeHeight="251661312" behindDoc="0" locked="0" layoutInCell="1" allowOverlap="1" wp14:anchorId="6D444FA1" wp14:editId="22ACA7B1">
             <wp:simplePos x="0" y="0"/>
             <wp:positionH relativeFrom="column">
-              <wp:posOffset>2925417</wp:posOffset>
+              <wp:posOffset>-216618</wp:posOffset>
             </wp:positionH>
             <wp:positionV relativeFrom="paragraph">
-              <wp:posOffset>15406</wp:posOffset>
+              <wp:posOffset>211455</wp:posOffset>
             </wp:positionV>
-            <wp:extent cx="1664970" cy="482600"/>
+            <wp:extent cx="3108960" cy="1032510"/>
             <wp:effectExtent l="0" t="0" r="0" b="0"/>
             <wp:wrapThrough wrapText="bothSides">
               <wp:wrapPolygon edited="0">
                 <wp:start x="0" y="0"/>
-                <wp:lineTo x="0" y="20463"/>
-                <wp:lineTo x="21254" y="20463"/>
-                <wp:lineTo x="21254" y="0"/>
+                <wp:lineTo x="0" y="21122"/>
+                <wp:lineTo x="21441" y="21122"/>
+                <wp:lineTo x="21441" y="0"/>
                 <wp:lineTo x="0" y="0"/>
               </wp:wrapPolygon>
             </wp:wrapThrough>
-            <wp:docPr id="1323150064" name="Picture 1" descr="A white background with black text&#10;&#10;Description automatically generated"/>
+            <wp:docPr id="370753502" name="Picture 1" descr="A close-up of a number&#10;&#10;Description automatically generated"/>
             <wp:cNvGraphicFramePr>
               <a:graphicFrameLocks xmlns:a="http://schemas.openxmlformats.org/drawingml/2006/main" noChangeAspect="1"/>
             </wp:cNvGraphicFramePr>
@@ -1307,7 +1318,7 @@
               <a:graphicData uri="http://schemas.openxmlformats.org/drawingml/2006/picture">
                 <pic:pic xmlns:pic="http://schemas.openxmlformats.org/drawingml/2006/picture">
                   <pic:nvPicPr>
-                    <pic:cNvPr id="1323150064" name="Picture 1" descr="A white background with black text&#10;&#10;Description automatically generated"/>
+                    <pic:cNvPr id="370753502" name="Picture 1" descr="A close-up of a number&#10;&#10;Description automatically generated"/>
                     <pic:cNvPicPr/>
                   </pic:nvPicPr>
                   <pic:blipFill>
@@ -1325,7 +1336,7 @@
                   <pic:spPr>
                     <a:xfrm>
                       <a:off x="0" y="0"/>
-                      <a:ext cx="1664970" cy="482600"/>
+                      <a:ext cx="3108960" cy="1032510"/>
                     </a:xfrm>
                     <a:prstGeom prst="rect">
                       <a:avLst/>
@@ -1366,26 +1377,26 @@
           <w:noProof/>
         </w:rPr>
         <w:drawing>
-          <wp:anchor distT="0" distB="0" distL="114300" distR="114300" simplePos="0" relativeHeight="251663360" behindDoc="0" locked="0" layoutInCell="1" allowOverlap="1" wp14:anchorId="671233D5" wp14:editId="4541CCFE">
+          <wp:anchor distT="0" distB="0" distL="114300" distR="114300" simplePos="0" relativeHeight="251671552" behindDoc="0" locked="0" layoutInCell="1" allowOverlap="1" wp14:anchorId="2AF15698" wp14:editId="14250933">
             <wp:simplePos x="0" y="0"/>
             <wp:positionH relativeFrom="column">
-              <wp:posOffset>4707255</wp:posOffset>
+              <wp:posOffset>-311509</wp:posOffset>
             </wp:positionH>
-            <wp:positionV relativeFrom="paragraph">
-              <wp:posOffset>13335</wp:posOffset>
+            <wp:positionV relativeFrom="page">
+              <wp:posOffset>6734175</wp:posOffset>
             </wp:positionV>
-            <wp:extent cx="1845945" cy="1116965"/>
-            <wp:effectExtent l="0" t="0" r="1905" b="6985"/>
+            <wp:extent cx="6376670" cy="3956050"/>
+            <wp:effectExtent l="0" t="0" r="5080" b="6350"/>
             <wp:wrapThrough wrapText="bothSides">
               <wp:wrapPolygon edited="0">
                 <wp:start x="0" y="0"/>
-                <wp:lineTo x="0" y="21367"/>
-                <wp:lineTo x="21399" y="21367"/>
-                <wp:lineTo x="21399" y="0"/>
+                <wp:lineTo x="0" y="21531"/>
+                <wp:lineTo x="21553" y="21531"/>
+                <wp:lineTo x="21553" y="0"/>
                 <wp:lineTo x="0" y="0"/>
               </wp:wrapPolygon>
             </wp:wrapThrough>
-            <wp:docPr id="679983304" name="Picture 1" descr="A screenshot of a white paper with yellow text&#10;&#10;Description automatically generated"/>
+            <wp:docPr id="1526125142" name="Picture 1" descr="A white board with yellow text and numbers&#10;&#10;Description automatically generated"/>
             <wp:cNvGraphicFramePr>
               <a:graphicFrameLocks xmlns:a="http://schemas.openxmlformats.org/drawingml/2006/main" noChangeAspect="1"/>
             </wp:cNvGraphicFramePr>
@@ -1393,11 +1404,11 @@
               <a:graphicData uri="http://schemas.openxmlformats.org/drawingml/2006/picture">
                 <pic:pic xmlns:pic="http://schemas.openxmlformats.org/drawingml/2006/picture">
                   <pic:nvPicPr>
-                    <pic:cNvPr id="679983304" name="Picture 1" descr="A screenshot of a white paper with yellow text&#10;&#10;Description automatically generated"/>
+                    <pic:cNvPr id="1526125142" name="Picture 1" descr="A white board with yellow text and numbers&#10;&#10;Description automatically generated"/>
                     <pic:cNvPicPr/>
                   </pic:nvPicPr>
                   <pic:blipFill>
-                    <a:blip r:embed="rId10" cstate="print">
+                    <a:blip r:embed="rId10">
                       <a:extLst>
                         <a:ext uri="{28A0092B-C50C-407E-A947-70E740481C1C}">
                           <a14:useLocalDpi xmlns:a14="http://schemas.microsoft.com/office/drawing/2010/main" val="0"/>
@@ -1411,7 +1422,7 @@
                   <pic:spPr>
                     <a:xfrm>
                       <a:off x="0" y="0"/>
-                      <a:ext cx="1845945" cy="1116965"/>
+                      <a:ext cx="6376670" cy="3956050"/>
                     </a:xfrm>
                     <a:prstGeom prst="rect">
                       <a:avLst/>
@@ -1448,6 +1459,7 @@
         </w:numPr>
       </w:pPr>
       <w:r>
+        <w:lastRenderedPageBreak/>
         <w:t>Filter</w:t>
       </w:r>
     </w:p>
@@ -1658,7 +1670,6 @@
         </w:numPr>
       </w:pPr>
       <w:r>
-        <w:lastRenderedPageBreak/>
         <w:t>Normierungsmaßnahmen</w:t>
       </w:r>
     </w:p>
@@ -1670,27 +1681,36 @@
           <w:numId w:val="4"/>
         </w:numPr>
       </w:pPr>
+      <w:r>
+        <w:t>Die Normierung von Mustern soll den Wertebereich von Parametern, die für die Klassifikation irrelevant sind, reduzieren, um bei gegebenem Aufwand für die Klassifikation eine geringere Fehlerwahrscheinlichkeit zu erreichen</w:t>
+      </w:r>
+    </w:p>
+    <w:p>
+      <w:pPr>
+        <w:pStyle w:val="Heading1"/>
+      </w:pPr>
+      <w:bookmarkStart w:id="1" w:name="_Toc140498687"/>
       <w:r>
         <w:rPr>
           <w:noProof/>
         </w:rPr>
         <w:drawing>
-          <wp:anchor distT="0" distB="0" distL="114300" distR="114300" simplePos="0" relativeHeight="251664384" behindDoc="0" locked="0" layoutInCell="1" allowOverlap="1" wp14:anchorId="07088506" wp14:editId="1C86F71C">
+          <wp:anchor distT="0" distB="0" distL="114300" distR="114300" simplePos="0" relativeHeight="251664384" behindDoc="0" locked="0" layoutInCell="1" allowOverlap="1" wp14:anchorId="07088506" wp14:editId="674B46C6">
             <wp:simplePos x="0" y="0"/>
             <wp:positionH relativeFrom="column">
-              <wp:posOffset>4748475</wp:posOffset>
+              <wp:posOffset>3606800</wp:posOffset>
             </wp:positionH>
             <wp:positionV relativeFrom="paragraph">
-              <wp:posOffset>416477</wp:posOffset>
+              <wp:posOffset>123825</wp:posOffset>
             </wp:positionV>
-            <wp:extent cx="1802765" cy="1017905"/>
-            <wp:effectExtent l="0" t="0" r="6985" b="0"/>
+            <wp:extent cx="2814955" cy="1590040"/>
+            <wp:effectExtent l="0" t="0" r="4445" b="0"/>
             <wp:wrapThrough wrapText="bothSides">
               <wp:wrapPolygon edited="0">
                 <wp:start x="0" y="0"/>
-                <wp:lineTo x="0" y="21021"/>
-                <wp:lineTo x="21455" y="21021"/>
-                <wp:lineTo x="21455" y="0"/>
+                <wp:lineTo x="0" y="21220"/>
+                <wp:lineTo x="21488" y="21220"/>
+                <wp:lineTo x="21488" y="0"/>
                 <wp:lineTo x="0" y="0"/>
               </wp:wrapPolygon>
             </wp:wrapThrough>
@@ -1720,7 +1740,7 @@
                   <pic:spPr>
                     <a:xfrm>
                       <a:off x="0" y="0"/>
-                      <a:ext cx="1802765" cy="1017905"/>
+                      <a:ext cx="2814955" cy="1590040"/>
                     </a:xfrm>
                     <a:prstGeom prst="rect">
                       <a:avLst/>
@@ -1738,15 +1758,6 @@
           </wp:anchor>
         </w:drawing>
       </w:r>
-      <w:r>
-        <w:t>Die Normierung von Mustern soll den Wertebereich von Parametern, die für die Klassifikation irrelevant sind, reduzieren, um bei gegebenem Aufwand für die Klassifikation eine geringere Fehlerwahrscheinlichkeit zu erreichen</w:t>
-      </w:r>
-    </w:p>
-    <w:p>
-      <w:pPr>
-        <w:pStyle w:val="Heading1"/>
-      </w:pPr>
-      <w:bookmarkStart w:id="1" w:name="_Toc140326051"/>
       <w:r>
         <w:t>3. Merkmale</w:t>
       </w:r>
@@ -1972,6 +1983,7 @@
         </w:numPr>
       </w:pPr>
       <w:r>
+        <w:lastRenderedPageBreak/>
         <w:t>DFT als auch die DCT setzen implizit voraus, dass das Eingangssignal periodisch</w:t>
       </w:r>
     </w:p>
@@ -2044,7 +2056,13 @@
         </w:numPr>
       </w:pPr>
       <w:r>
-        <w:t>Kurzzeit-Fouriertransformation (STFT) erfordert Kompromiss zwischen Zeitund Frequenzauflösung</w:t>
+        <w:t>Kurzzeit-Fouriertransformation (STFT) erfordert Kompromiss zwischen Zeit</w:t>
+      </w:r>
+      <w:r>
+        <w:t xml:space="preserve"> </w:t>
+      </w:r>
+      <w:r>
+        <w:t>und Frequenzauflösung</w:t>
       </w:r>
     </w:p>
     <w:p>
@@ -2161,7 +2179,6 @@
         </w:numPr>
       </w:pPr>
       <w:r>
-        <w:lastRenderedPageBreak/>
         <w:t>Merkmale für die Spracherkennung</w:t>
       </w:r>
     </w:p>
@@ -2301,6 +2318,9 @@
         <w:t>Breitbandspektrogramm</w:t>
       </w:r>
       <w:proofErr w:type="spellEnd"/>
+      <w:r>
+        <w:t xml:space="preserve"> (senkrechte Balken im Abstand der Grundperiode)</w:t>
+      </w:r>
     </w:p>
     <w:p>
       <w:pPr>
@@ -2327,6 +2347,9 @@
         <w:t>Schmalbandspektrogramm</w:t>
       </w:r>
       <w:proofErr w:type="spellEnd"/>
+      <w:r>
+        <w:t xml:space="preserve"> (waagerechte Balken im Abstand der Grundfrequenz)</w:t>
+      </w:r>
     </w:p>
     <w:p>
       <w:pPr>
@@ -2421,6 +2444,7 @@
         </w:numPr>
       </w:pPr>
       <w:r>
+        <w:lastRenderedPageBreak/>
         <w:t>Menschliches Gehör nimmt Frequenzen in Abschnitten wahr -&gt; Bandspektren 25 Mel-</w:t>
       </w:r>
       <w:proofErr w:type="spellStart"/>
@@ -2671,7 +2695,6 @@
       </w:pPr>
       <w:proofErr w:type="spellStart"/>
       <w:r>
-        <w:lastRenderedPageBreak/>
         <w:t>Keypoint</w:t>
       </w:r>
       <w:proofErr w:type="spellEnd"/>
@@ -2714,7 +2737,7 @@
       <w:pPr>
         <w:pStyle w:val="Heading1"/>
       </w:pPr>
-      <w:bookmarkStart w:id="2" w:name="_Toc140326052"/>
+      <w:bookmarkStart w:id="2" w:name="_Toc140498688"/>
       <w:r>
         <w:t>4. Numerische Klassifikation</w:t>
       </w:r>
@@ -2860,6 +2883,7 @@
         <w:rPr>
           <w:noProof/>
         </w:rPr>
+        <w:lastRenderedPageBreak/>
         <w:drawing>
           <wp:anchor distT="0" distB="0" distL="114300" distR="114300" simplePos="0" relativeHeight="251666432" behindDoc="1" locked="0" layoutInCell="1" allowOverlap="1" wp14:anchorId="3B834E4E" wp14:editId="5C63990F">
             <wp:simplePos x="0" y="0"/>
@@ -3274,7 +3298,6 @@
         </w:numPr>
       </w:pPr>
       <w:r>
-        <w:lastRenderedPageBreak/>
         <w:t>Nenner der Bayes-Formel unabhängig vom gesuchten Klassenindex κ und spielt deshalb bei der Bestimmung des Maximalwerts keine Rolle</w:t>
       </w:r>
     </w:p>
@@ -3512,6 +3535,7 @@
         </w:numPr>
       </w:pPr>
       <w:r>
+        <w:lastRenderedPageBreak/>
         <w:t>Günstige Fälle Fehler am Ende des Trainings für alle Elemente der Lernstichprobe 0</w:t>
       </w:r>
     </w:p>
@@ -3842,219 +3866,219 @@
         </w:numPr>
       </w:pPr>
       <w:r>
+        <w:t>Unüberwachtes Lernen</w:t>
+      </w:r>
+    </w:p>
+    <w:p>
+      <w:pPr>
+        <w:pStyle w:val="ListParagraph"/>
+        <w:numPr>
+          <w:ilvl w:val="1"/>
+          <w:numId w:val="6"/>
+        </w:numPr>
+      </w:pPr>
+      <w:r>
+        <w:t>Beispiel: Transformation von kontinuierlichen Eingabevektoren auf ein endliches Klassenalphabet (Menge von Kodebuchklassen)</w:t>
+      </w:r>
+    </w:p>
+    <w:p>
+      <w:pPr>
+        <w:pStyle w:val="ListParagraph"/>
+        <w:numPr>
+          <w:ilvl w:val="1"/>
+          <w:numId w:val="6"/>
+        </w:numPr>
+      </w:pPr>
+      <w:r>
+        <w:t xml:space="preserve">Jedem Vektor c wird der Index </w:t>
+      </w:r>
+      <w:proofErr w:type="spellStart"/>
+      <w:r>
+        <w:t>kt</w:t>
+      </w:r>
+      <w:proofErr w:type="spellEnd"/>
+      <w:r>
+        <w:t xml:space="preserve"> seiner Kodebuchklasse (oder </w:t>
+      </w:r>
+      <w:proofErr w:type="spellStart"/>
+      <w:r>
+        <w:t>Quantisiererzelle</w:t>
+      </w:r>
+      <w:proofErr w:type="spellEnd"/>
+      <w:r>
+        <w:t>) zugeordnet (</w:t>
+      </w:r>
+      <w:proofErr w:type="spellStart"/>
+      <w:r>
+        <w:t>Vektorquantisierung</w:t>
+      </w:r>
+      <w:proofErr w:type="spellEnd"/>
+      <w:r>
+        <w:t>)</w:t>
+      </w:r>
+    </w:p>
+    <w:p>
+      <w:pPr>
+        <w:pStyle w:val="ListParagraph"/>
+        <w:numPr>
+          <w:ilvl w:val="1"/>
+          <w:numId w:val="6"/>
+        </w:numPr>
+      </w:pPr>
+      <w:r>
+        <w:t>Kodebücher können unüberwacht aus einer Stichprobe gelernt werden</w:t>
+      </w:r>
+    </w:p>
+    <w:p>
+      <w:pPr>
+        <w:pStyle w:val="ListParagraph"/>
+        <w:numPr>
+          <w:ilvl w:val="1"/>
+          <w:numId w:val="6"/>
+        </w:numPr>
+      </w:pPr>
+      <w:r>
+        <w:t>Verfahren hierfür z.B.: • k-</w:t>
+      </w:r>
+      <w:proofErr w:type="spellStart"/>
+      <w:r>
+        <w:t>Means</w:t>
+      </w:r>
+      <w:proofErr w:type="spellEnd"/>
+      <w:r>
+        <w:t>-Algorithmus • EM-Algorithmus</w:t>
+      </w:r>
+    </w:p>
+    <w:p>
+      <w:pPr>
+        <w:pStyle w:val="ListParagraph"/>
+        <w:numPr>
+          <w:ilvl w:val="1"/>
+          <w:numId w:val="6"/>
+        </w:numPr>
+      </w:pPr>
+      <w:r>
+        <w:t>Gaußsche Mischverteilung (GMM)</w:t>
+      </w:r>
+    </w:p>
+    <w:p>
+      <w:pPr>
+        <w:pStyle w:val="ListParagraph"/>
+        <w:numPr>
+          <w:ilvl w:val="2"/>
+          <w:numId w:val="6"/>
+        </w:numPr>
+      </w:pPr>
+      <w:r>
+        <w:t>mehrere Gauß-Dichten werden gewichtet und aufsummiert</w:t>
+      </w:r>
+    </w:p>
+    <w:p>
+      <w:pPr>
+        <w:pStyle w:val="ListParagraph"/>
+        <w:numPr>
+          <w:ilvl w:val="2"/>
+          <w:numId w:val="6"/>
+        </w:numPr>
+      </w:pPr>
+      <w:r>
+        <w:t>Maximum-</w:t>
+      </w:r>
+      <w:proofErr w:type="spellStart"/>
+      <w:r>
+        <w:t>Likelihood</w:t>
+      </w:r>
+      <w:proofErr w:type="spellEnd"/>
+      <w:r>
+        <w:t>-Schätzung der Parameter mit dem EM-Algorithmus</w:t>
+      </w:r>
+    </w:p>
+    <w:p>
+      <w:pPr>
+        <w:pStyle w:val="ListParagraph"/>
+        <w:numPr>
+          <w:ilvl w:val="1"/>
+          <w:numId w:val="6"/>
+        </w:numPr>
+      </w:pPr>
+      <w:r>
+        <w:t>EM-Algorithmus (</w:t>
+      </w:r>
+      <w:proofErr w:type="spellStart"/>
+      <w:r>
+        <w:t>Expectation-Maximization</w:t>
+      </w:r>
+      <w:proofErr w:type="spellEnd"/>
+      <w:r>
+        <w:t>)</w:t>
+      </w:r>
+    </w:p>
+    <w:p>
+      <w:pPr>
+        <w:pStyle w:val="ListParagraph"/>
+        <w:numPr>
+          <w:ilvl w:val="2"/>
+          <w:numId w:val="6"/>
+        </w:numPr>
+      </w:pPr>
+      <w:r>
+        <w:t>Mit EM berechnete μ, σ</w:t>
+      </w:r>
+    </w:p>
+    <w:p>
+      <w:pPr>
+        <w:pStyle w:val="ListParagraph"/>
+        <w:numPr>
+          <w:ilvl w:val="2"/>
+          <w:numId w:val="6"/>
+        </w:numPr>
+      </w:pPr>
+      <w:r>
+        <w:t>Problem bei der Schätzung der Parameter eines GMM: die Zuordnung eines Merkmalvektors x zu einer der M Dichten ist nicht bekannt</w:t>
+      </w:r>
+    </w:p>
+    <w:p>
+      <w:pPr>
+        <w:pStyle w:val="ListParagraph"/>
+        <w:numPr>
+          <w:ilvl w:val="2"/>
+          <w:numId w:val="6"/>
+        </w:numPr>
+      </w:pPr>
+      <w:r>
+        <w:t>Der EM-Algorithmus löst das Problem durch iterative Optimierung (analog zum k-</w:t>
+      </w:r>
+      <w:proofErr w:type="spellStart"/>
+      <w:r>
+        <w:t>Means</w:t>
+      </w:r>
+      <w:proofErr w:type="spellEnd"/>
+      <w:r>
+        <w:t>-Algorithmus).</w:t>
+      </w:r>
+    </w:p>
+    <w:p>
+      <w:pPr>
+        <w:pStyle w:val="ListParagraph"/>
+        <w:numPr>
+          <w:ilvl w:val="2"/>
+          <w:numId w:val="6"/>
+        </w:numPr>
+      </w:pPr>
+      <w:r>
+        <w:t>Aber: es wird immer ein lokales Optimum gefunden, d.h. Parameter, die mindestens so gut sind wie die Startwerte</w:t>
+      </w:r>
+    </w:p>
+    <w:p>
+      <w:pPr>
+        <w:pStyle w:val="ListParagraph"/>
+        <w:numPr>
+          <w:ilvl w:val="2"/>
+          <w:numId w:val="6"/>
+        </w:numPr>
+      </w:pPr>
+      <w:r>
         <w:lastRenderedPageBreak/>
-        <w:t>Unüberwachtes Lernen</w:t>
-      </w:r>
-    </w:p>
-    <w:p>
-      <w:pPr>
-        <w:pStyle w:val="ListParagraph"/>
-        <w:numPr>
-          <w:ilvl w:val="1"/>
-          <w:numId w:val="6"/>
-        </w:numPr>
-      </w:pPr>
-      <w:r>
-        <w:t>Beispiel: Transformation von kontinuierlichen Eingabevektoren auf ein endliches Klassenalphabet (Menge von Kodebuchklassen)</w:t>
-      </w:r>
-    </w:p>
-    <w:p>
-      <w:pPr>
-        <w:pStyle w:val="ListParagraph"/>
-        <w:numPr>
-          <w:ilvl w:val="1"/>
-          <w:numId w:val="6"/>
-        </w:numPr>
-      </w:pPr>
-      <w:r>
-        <w:t xml:space="preserve">Jedem Vektor c wird der Index </w:t>
-      </w:r>
-      <w:proofErr w:type="spellStart"/>
-      <w:r>
-        <w:t>kt</w:t>
-      </w:r>
-      <w:proofErr w:type="spellEnd"/>
-      <w:r>
-        <w:t xml:space="preserve"> seiner Kodebuchklasse (oder </w:t>
-      </w:r>
-      <w:proofErr w:type="spellStart"/>
-      <w:r>
-        <w:t>Quantisiererzelle</w:t>
-      </w:r>
-      <w:proofErr w:type="spellEnd"/>
-      <w:r>
-        <w:t>) zugeordnet (</w:t>
-      </w:r>
-      <w:proofErr w:type="spellStart"/>
-      <w:r>
-        <w:t>Vektorquantisierung</w:t>
-      </w:r>
-      <w:proofErr w:type="spellEnd"/>
-      <w:r>
-        <w:t>)</w:t>
-      </w:r>
-    </w:p>
-    <w:p>
-      <w:pPr>
-        <w:pStyle w:val="ListParagraph"/>
-        <w:numPr>
-          <w:ilvl w:val="1"/>
-          <w:numId w:val="6"/>
-        </w:numPr>
-      </w:pPr>
-      <w:r>
-        <w:t>Kodebücher können unüberwacht aus einer Stichprobe gelernt werden</w:t>
-      </w:r>
-    </w:p>
-    <w:p>
-      <w:pPr>
-        <w:pStyle w:val="ListParagraph"/>
-        <w:numPr>
-          <w:ilvl w:val="1"/>
-          <w:numId w:val="6"/>
-        </w:numPr>
-      </w:pPr>
-      <w:r>
-        <w:t>Verfahren hierfür z.B.: • k-</w:t>
-      </w:r>
-      <w:proofErr w:type="spellStart"/>
-      <w:r>
-        <w:t>Means</w:t>
-      </w:r>
-      <w:proofErr w:type="spellEnd"/>
-      <w:r>
-        <w:t>-Algorithmus • EM-Algorithmus</w:t>
-      </w:r>
-    </w:p>
-    <w:p>
-      <w:pPr>
-        <w:pStyle w:val="ListParagraph"/>
-        <w:numPr>
-          <w:ilvl w:val="1"/>
-          <w:numId w:val="6"/>
-        </w:numPr>
-      </w:pPr>
-      <w:r>
-        <w:t>Gaußsche Mischverteilung (GMM)</w:t>
-      </w:r>
-    </w:p>
-    <w:p>
-      <w:pPr>
-        <w:pStyle w:val="ListParagraph"/>
-        <w:numPr>
-          <w:ilvl w:val="2"/>
-          <w:numId w:val="6"/>
-        </w:numPr>
-      </w:pPr>
-      <w:r>
-        <w:t>mehrere Gauß-Dichten werden gewichtet und aufsummiert</w:t>
-      </w:r>
-    </w:p>
-    <w:p>
-      <w:pPr>
-        <w:pStyle w:val="ListParagraph"/>
-        <w:numPr>
-          <w:ilvl w:val="2"/>
-          <w:numId w:val="6"/>
-        </w:numPr>
-      </w:pPr>
-      <w:r>
-        <w:t>Maximum-</w:t>
-      </w:r>
-      <w:proofErr w:type="spellStart"/>
-      <w:r>
-        <w:t>Likelihood</w:t>
-      </w:r>
-      <w:proofErr w:type="spellEnd"/>
-      <w:r>
-        <w:t>-Schätzung der Parameter mit dem EM-Algorithmus</w:t>
-      </w:r>
-    </w:p>
-    <w:p>
-      <w:pPr>
-        <w:pStyle w:val="ListParagraph"/>
-        <w:numPr>
-          <w:ilvl w:val="1"/>
-          <w:numId w:val="6"/>
-        </w:numPr>
-      </w:pPr>
-      <w:r>
-        <w:t>EM-Algorithmus (</w:t>
-      </w:r>
-      <w:proofErr w:type="spellStart"/>
-      <w:r>
-        <w:t>Expectation-Maximization</w:t>
-      </w:r>
-      <w:proofErr w:type="spellEnd"/>
-      <w:r>
-        <w:t>)</w:t>
-      </w:r>
-    </w:p>
-    <w:p>
-      <w:pPr>
-        <w:pStyle w:val="ListParagraph"/>
-        <w:numPr>
-          <w:ilvl w:val="2"/>
-          <w:numId w:val="6"/>
-        </w:numPr>
-      </w:pPr>
-      <w:r>
-        <w:t>Mit EM berechnete μ, σ</w:t>
-      </w:r>
-    </w:p>
-    <w:p>
-      <w:pPr>
-        <w:pStyle w:val="ListParagraph"/>
-        <w:numPr>
-          <w:ilvl w:val="2"/>
-          <w:numId w:val="6"/>
-        </w:numPr>
-      </w:pPr>
-      <w:r>
-        <w:t>Problem bei der Schätzung der Parameter eines GMM: die Zuordnung eines Merkmalvektors x zu einer der M Dichten ist nicht bekannt</w:t>
-      </w:r>
-    </w:p>
-    <w:p>
-      <w:pPr>
-        <w:pStyle w:val="ListParagraph"/>
-        <w:numPr>
-          <w:ilvl w:val="2"/>
-          <w:numId w:val="6"/>
-        </w:numPr>
-      </w:pPr>
-      <w:r>
-        <w:t>Der EM-Algorithmus löst das Problem durch iterative Optimierung (analog zum k-</w:t>
-      </w:r>
-      <w:proofErr w:type="spellStart"/>
-      <w:r>
-        <w:t>Means</w:t>
-      </w:r>
-      <w:proofErr w:type="spellEnd"/>
-      <w:r>
-        <w:t>-Algorithmus).</w:t>
-      </w:r>
-    </w:p>
-    <w:p>
-      <w:pPr>
-        <w:pStyle w:val="ListParagraph"/>
-        <w:numPr>
-          <w:ilvl w:val="2"/>
-          <w:numId w:val="6"/>
-        </w:numPr>
-      </w:pPr>
-      <w:r>
-        <w:t>Aber: es wird immer ein lokales Optimum gefunden, d.h. Parameter, die mindestens so gut sind wie die Startwerte</w:t>
-      </w:r>
-    </w:p>
-    <w:p>
-      <w:pPr>
-        <w:pStyle w:val="ListParagraph"/>
-        <w:numPr>
-          <w:ilvl w:val="2"/>
-          <w:numId w:val="6"/>
-        </w:numPr>
-      </w:pPr>
-      <w:r>
         <w:t>Erfahrung: es werden sehr gute Parameter gefunden, wenn die Startwerte gut sind und genug Trainingsdaten vorliegen</w:t>
       </w:r>
     </w:p>
@@ -4197,7 +4221,7 @@
       <w:pPr>
         <w:pStyle w:val="Heading1"/>
       </w:pPr>
-      <w:bookmarkStart w:id="3" w:name="_Toc140326053"/>
+      <w:bookmarkStart w:id="3" w:name="_Toc140498689"/>
       <w:r>
         <w:t>5. Spracherkennung</w:t>
       </w:r>
@@ -4343,7 +4367,6 @@
         <w:rPr>
           <w:noProof/>
         </w:rPr>
-        <w:lastRenderedPageBreak/>
         <w:drawing>
           <wp:anchor distT="0" distB="0" distL="114300" distR="114300" simplePos="0" relativeHeight="251668480" behindDoc="1" locked="0" layoutInCell="1" allowOverlap="1" wp14:anchorId="14D6B172" wp14:editId="172B8B01">
             <wp:simplePos x="0" y="0"/>
@@ -4623,6 +4646,7 @@
         <w:rPr>
           <w:noProof/>
         </w:rPr>
+        <w:lastRenderedPageBreak/>
         <w:drawing>
           <wp:anchor distT="0" distB="0" distL="114300" distR="114300" simplePos="0" relativeHeight="251669504" behindDoc="0" locked="0" layoutInCell="1" allowOverlap="1" wp14:anchorId="6F072C87" wp14:editId="48CCF7F5">
             <wp:simplePos x="0" y="0"/>
@@ -4984,7 +5008,6 @@
         </w:numPr>
       </w:pPr>
       <w:r>
-        <w:lastRenderedPageBreak/>
         <w:t xml:space="preserve">Zur Bestimmung der besten Zustandsfolge werden wird (wie beim Dynamic Time </w:t>
       </w:r>
       <w:proofErr w:type="spellStart"/>
@@ -5016,6 +5039,7 @@
         <w:rPr>
           <w:noProof/>
         </w:rPr>
+        <w:lastRenderedPageBreak/>
         <w:drawing>
           <wp:anchor distT="0" distB="0" distL="114300" distR="114300" simplePos="0" relativeHeight="251670528" behindDoc="0" locked="0" layoutInCell="1" allowOverlap="1" wp14:anchorId="009BF3CA" wp14:editId="4C6B03E6">
             <wp:simplePos x="0" y="0"/>
@@ -5085,7 +5109,7 @@
       <w:pPr>
         <w:pStyle w:val="Heading1"/>
       </w:pPr>
-      <w:bookmarkStart w:id="4" w:name="_Toc140326054"/>
+      <w:bookmarkStart w:id="4" w:name="_Toc140498690"/>
       <w:r>
         <w:t>6. Objekterkennung</w:t>
       </w:r>
@@ -5163,7 +5187,7 @@
         </w:numPr>
       </w:pPr>
       <w:r>
-        <w:t xml:space="preserve">-&gt; Grauwertbild </w:t>
+        <w:t>-&gt; Grauwertbild</w:t>
       </w:r>
     </w:p>
     <w:p>
@@ -5175,6 +5199,24 @@
         </w:numPr>
       </w:pPr>
       <w:r>
+        <w:t xml:space="preserve">-&gt; </w:t>
+      </w:r>
+      <w:r>
+        <w:t>Gaußfilterung</w:t>
+      </w:r>
+      <w:r>
+        <w:t xml:space="preserve"> -&gt; Weichzeichner</w:t>
+      </w:r>
+    </w:p>
+    <w:p>
+      <w:pPr>
+        <w:pStyle w:val="ListParagraph"/>
+        <w:numPr>
+          <w:ilvl w:val="2"/>
+          <w:numId w:val="2"/>
+        </w:numPr>
+      </w:pPr>
+      <w:r>
         <w:t xml:space="preserve">-&gt; Sobel-Operator </w:t>
       </w:r>
     </w:p>
@@ -5187,7 +5229,13 @@
         </w:numPr>
       </w:pPr>
       <w:r>
-        <w:t>-&gt; Nicht Max Unterdrückung (</w:t>
+        <w:t>-&gt; Nicht Max</w:t>
+      </w:r>
+      <w:r>
+        <w:t>imus</w:t>
+      </w:r>
+      <w:r>
+        <w:t xml:space="preserve"> Unterdrückung (</w:t>
       </w:r>
       <w:proofErr w:type="spellStart"/>
       <w:r>
@@ -5221,6 +5269,12 @@
       <w:r>
         <w:t>) Sobel)</w:t>
       </w:r>
+      <w:r>
+        <w:t xml:space="preserve"> -&gt; </w:t>
+      </w:r>
+      <w:r>
+        <w:t>werden reduziert auf scharfe, ein Pixel breite Kanten</w:t>
+      </w:r>
     </w:p>
     <w:p>
       <w:pPr>
@@ -5232,6 +5286,12 @@
       </w:pPr>
       <w:r>
         <w:t>-&gt; Hysterese-Schwellwertverfahren (Schwellwerte T_1 &lt;= T_2)</w:t>
+      </w:r>
+      <w:r>
+        <w:t xml:space="preserve"> -&gt; </w:t>
+      </w:r>
+      <w:r>
+        <w:t>schwache Kanten (d.h. Pixel mit kleinem Gradienten) unterdrückt werden, aber zusammenhängende Kanten möglichst nicht fragmentiert werden</w:t>
       </w:r>
     </w:p>
     <w:p>
@@ -5558,6 +5618,7 @@
         </w:numPr>
       </w:pPr>
       <w:r>
+        <w:lastRenderedPageBreak/>
         <w:t>Viola-Jones-Algorithmus</w:t>
       </w:r>
     </w:p>
@@ -5570,7 +5631,6 @@
         </w:numPr>
       </w:pPr>
       <w:r>
-        <w:lastRenderedPageBreak/>
         <w:t>Detektion von Gesichtern</w:t>
       </w:r>
     </w:p>
@@ -6003,7 +6063,7 @@
       <w:pPr>
         <w:pStyle w:val="Heading1"/>
       </w:pPr>
-      <w:bookmarkStart w:id="5" w:name="_Toc140326055"/>
+      <w:bookmarkStart w:id="5" w:name="_Toc140498691"/>
       <w:r>
         <w:t>7. Experimentelle Evaluation</w:t>
       </w:r>
@@ -6042,6 +6102,7 @@
         </w:numPr>
       </w:pPr>
       <w:r>
+        <w:lastRenderedPageBreak/>
         <w:t>Validierungsstichprobe: Grundlage für das Optimieren von einstellbaren Parametern (z.B. Schwellwerte u. Gewichte)</w:t>
       </w:r>
     </w:p>
@@ -6054,7 +6115,6 @@
         </w:numPr>
       </w:pPr>
       <w:r>
-        <w:lastRenderedPageBreak/>
         <w:t>Teststichprobe</w:t>
       </w:r>
     </w:p>

</xml_diff>